<commit_message>
add wifiUpdater and modify simUpdater to rececive one config file
</commit_message>
<xml_diff>
--- a/План работ по Метео.docx
+++ b/План работ по Метео.docx
@@ -74,10 +74,20 @@
         </w:rPr>
       </w:pPr>
       <w:r>
+        <w:rPr>
+          <w:lang w:val="en-US"/>
+        </w:rPr>
+        <w:t xml:space="preserve"> </w:t>
+      </w:r>
+      <w:r>
+        <w:rPr>
+          <w:color w:val="92D050"/>
+        </w:rPr>
         <w:t xml:space="preserve">Инициализация </w:t>
       </w:r>
       <w:r>
         <w:rPr>
+          <w:color w:val="92D050"/>
           <w:lang w:val="en-US"/>
         </w:rPr>
         <w:t>wifi</w:t>
@@ -97,10 +107,14 @@
         </w:rPr>
       </w:pPr>
       <w:r>
+        <w:rPr>
+          <w:color w:val="92D050"/>
+        </w:rPr>
         <w:t xml:space="preserve">Инициализация </w:t>
       </w:r>
       <w:r>
         <w:rPr>
+          <w:color w:val="92D050"/>
           <w:lang w:val="en-US"/>
         </w:rPr>
         <w:t>sim800</w:t>
@@ -115,30 +129,41 @@
         </w:numPr>
         <w:spacing w:after="0" w:line="360" w:lineRule="auto"/>
         <w:jc w:val="both"/>
-      </w:pPr>
-      <w:r>
+        <w:rPr>
+          <w:color w:val="92D050"/>
+        </w:rPr>
+      </w:pPr>
+      <w:r>
+        <w:rPr>
+          <w:color w:val="92D050"/>
+        </w:rPr>
         <w:t xml:space="preserve">Проверка </w:t>
       </w:r>
       <w:r>
         <w:rPr>
+          <w:color w:val="92D050"/>
           <w:lang w:val="en-US"/>
         </w:rPr>
         <w:t>wifi</w:t>
       </w:r>
       <w:r>
+        <w:rPr>
+          <w:color w:val="92D050"/>
+        </w:rPr>
         <w:t>/</w:t>
       </w:r>
       <w:r>
         <w:rPr>
+          <w:color w:val="92D050"/>
           <w:lang w:val="en-US"/>
         </w:rPr>
         <w:t>sim</w:t>
       </w:r>
       <w:r>
-        <w:t xml:space="preserve">800. </w:t>
-      </w:r>
-      <w:r>
-        <w:t>Выбор протокола передачи</w:t>
+        <w:rPr>
+          <w:color w:val="92D050"/>
+        </w:rPr>
+        <w:t>800. Выбор протокола передачи</w:t>
       </w:r>
     </w:p>
     <w:p>
@@ -391,30 +416,41 @@
         </w:numPr>
         <w:spacing w:after="0" w:line="360" w:lineRule="auto"/>
         <w:jc w:val="both"/>
-      </w:pPr>
-      <w:r>
+        <w:rPr>
+          <w:color w:val="FF0000"/>
+        </w:rPr>
+      </w:pPr>
+      <w:r>
+        <w:rPr>
+          <w:color w:val="FF0000"/>
+        </w:rPr>
         <w:t xml:space="preserve">Запрос актуальной версии ПО с сервера. Обновление ПО через </w:t>
       </w:r>
       <w:r>
         <w:rPr>
+          <w:color w:val="FF0000"/>
           <w:lang w:val="en-US"/>
         </w:rPr>
         <w:t>wifi</w:t>
       </w:r>
       <w:r>
+        <w:rPr>
+          <w:color w:val="FF0000"/>
+        </w:rPr>
         <w:t>/</w:t>
       </w:r>
       <w:r>
         <w:rPr>
+          <w:color w:val="FF0000"/>
           <w:lang w:val="en-US"/>
         </w:rPr>
         <w:t>SIM</w:t>
       </w:r>
       <w:r>
-        <w:t xml:space="preserve">800 </w:t>
-      </w:r>
-      <w:r>
-        <w:t>по необходимости</w:t>
+        <w:rPr>
+          <w:color w:val="FF0000"/>
+        </w:rPr>
+        <w:t>800 по необходимости</w:t>
       </w:r>
     </w:p>
     <w:p>
@@ -533,6 +569,26 @@
       </w:r>
       <w:r>
         <w:t xml:space="preserve"> от пина сброса</w:t>
+      </w:r>
+    </w:p>
+    <w:p>
+      <w:pPr>
+        <w:pStyle w:val="a3"/>
+        <w:numPr>
+          <w:ilvl w:val="1"/>
+          <w:numId w:val="1"/>
+        </w:numPr>
+        <w:spacing w:after="0" w:line="360" w:lineRule="auto"/>
+        <w:jc w:val="both"/>
+      </w:pPr>
+      <w:r>
+        <w:t>Перенастройка серверов обновления</w:t>
+      </w:r>
+      <w:r>
+        <w:rPr>
+          <w:lang w:val="en-US"/>
+        </w:rPr>
+        <w:t>/mqtt</w:t>
       </w:r>
     </w:p>
     <w:p>

</xml_diff>

<commit_message>
Add mqttwificlient and ftp, http server settings
</commit_message>
<xml_diff>
--- a/План работ по Метео.docx
+++ b/План работ по Метео.docx
@@ -218,15 +218,381 @@
         </w:numPr>
         <w:spacing w:after="0" w:line="360" w:lineRule="auto"/>
         <w:jc w:val="both"/>
-      </w:pPr>
-      <w:r>
-        <w:t>Инициализация веб интерфейса для конфигурации</w:t>
-      </w:r>
-      <w:r>
+        <w:rPr>
+          <w:color w:val="92D050"/>
+        </w:rPr>
+      </w:pPr>
+      <w:r>
+        <w:rPr>
+          <w:color w:val="92D050"/>
+        </w:rPr>
+        <w:t>Инициализация веб интерфейса для конфигурации/</w:t>
+      </w:r>
+      <w:r>
+        <w:rPr>
+          <w:color w:val="92D050"/>
+          <w:lang w:val="en-US"/>
+        </w:rPr>
+        <w:t>OTA</w:t>
+      </w:r>
+    </w:p>
+    <w:p>
+      <w:pPr>
+        <w:pStyle w:val="a3"/>
+        <w:numPr>
+          <w:ilvl w:val="1"/>
+          <w:numId w:val="1"/>
+        </w:numPr>
+        <w:spacing w:after="0" w:line="360" w:lineRule="auto"/>
+        <w:jc w:val="both"/>
+      </w:pPr>
+      <w:r>
+        <w:rPr>
+          <w:strike/>
+        </w:rPr>
+        <w:t xml:space="preserve">Инициализация </w:t>
+      </w:r>
+      <w:r>
+        <w:rPr>
+          <w:strike/>
+          <w:lang w:val="en-US"/>
+        </w:rPr>
+        <w:t>Bluetooth</w:t>
+      </w:r>
+      <w:r>
+        <w:rPr>
+          <w:strike/>
+        </w:rPr>
+        <w:t xml:space="preserve">. </w:t>
+      </w:r>
+      <w:r>
+        <w:t xml:space="preserve">Инициализация </w:t>
+      </w:r>
+      <w:proofErr w:type="spellStart"/>
+      <w:r>
+        <w:t>пина</w:t>
+      </w:r>
+      <w:proofErr w:type="spellEnd"/>
+      <w:r>
+        <w:t xml:space="preserve"> сброса</w:t>
+      </w:r>
+    </w:p>
+    <w:p>
+      <w:pPr>
+        <w:pStyle w:val="a3"/>
+        <w:numPr>
+          <w:ilvl w:val="1"/>
+          <w:numId w:val="1"/>
+        </w:numPr>
+        <w:spacing w:after="0" w:line="360" w:lineRule="auto"/>
+        <w:jc w:val="both"/>
+        <w:rPr>
+          <w:color w:val="92D050"/>
+        </w:rPr>
+      </w:pPr>
+      <w:r>
+        <w:rPr>
+          <w:color w:val="92D050"/>
+        </w:rPr>
+        <w:t xml:space="preserve">Инициализация </w:t>
+      </w:r>
+      <w:r>
+        <w:rPr>
+          <w:color w:val="92D050"/>
+          <w:lang w:val="en-US"/>
+        </w:rPr>
+        <w:t>MQTT</w:t>
+      </w:r>
+      <w:r>
+        <w:rPr>
+          <w:color w:val="92D050"/>
+        </w:rPr>
+        <w:t xml:space="preserve"> для </w:t>
+      </w:r>
+      <w:proofErr w:type="spellStart"/>
+      <w:r>
+        <w:rPr>
+          <w:color w:val="92D050"/>
+          <w:lang w:val="en-US"/>
+        </w:rPr>
+        <w:t>wifi</w:t>
+      </w:r>
+      <w:proofErr w:type="spellEnd"/>
+      <w:r>
+        <w:rPr>
+          <w:color w:val="92D050"/>
+        </w:rPr>
         <w:t>/</w:t>
       </w:r>
       <w:r>
         <w:rPr>
+          <w:color w:val="92D050"/>
+          <w:lang w:val="en-US"/>
+        </w:rPr>
+        <w:t>SIM</w:t>
+      </w:r>
+      <w:r>
+        <w:rPr>
+          <w:color w:val="92D050"/>
+        </w:rPr>
+        <w:t>800</w:t>
+      </w:r>
+    </w:p>
+    <w:p>
+      <w:pPr>
+        <w:pStyle w:val="a3"/>
+        <w:numPr>
+          <w:ilvl w:val="0"/>
+          <w:numId w:val="1"/>
+        </w:numPr>
+        <w:spacing w:after="0" w:line="360" w:lineRule="auto"/>
+        <w:jc w:val="both"/>
+      </w:pPr>
+      <w:r>
+        <w:t>Выполнение задач в цикле</w:t>
+      </w:r>
+    </w:p>
+    <w:p>
+      <w:pPr>
+        <w:pStyle w:val="a3"/>
+        <w:numPr>
+          <w:ilvl w:val="1"/>
+          <w:numId w:val="1"/>
+        </w:numPr>
+        <w:spacing w:after="0" w:line="360" w:lineRule="auto"/>
+        <w:jc w:val="both"/>
+        <w:rPr>
+          <w:lang w:val="en-US"/>
+        </w:rPr>
+      </w:pPr>
+      <w:r>
+        <w:t xml:space="preserve">Опрос регистров </w:t>
+      </w:r>
+      <w:r>
+        <w:rPr>
+          <w:lang w:val="en-US"/>
+        </w:rPr>
+        <w:t>Modbus</w:t>
+      </w:r>
+    </w:p>
+    <w:p>
+      <w:pPr>
+        <w:pStyle w:val="a3"/>
+        <w:numPr>
+          <w:ilvl w:val="1"/>
+          <w:numId w:val="1"/>
+        </w:numPr>
+        <w:spacing w:after="0" w:line="360" w:lineRule="auto"/>
+        <w:jc w:val="both"/>
+      </w:pPr>
+      <w:r>
+        <w:t xml:space="preserve">Запрос </w:t>
+      </w:r>
+      <w:proofErr w:type="spellStart"/>
+      <w:r>
+        <w:t>геоданных</w:t>
+      </w:r>
+      <w:proofErr w:type="spellEnd"/>
+      <w:r>
+        <w:t xml:space="preserve"> через </w:t>
+      </w:r>
+      <w:r>
+        <w:rPr>
+          <w:lang w:val="en-US"/>
+        </w:rPr>
+        <w:t>SIM800</w:t>
+      </w:r>
+    </w:p>
+    <w:p>
+      <w:pPr>
+        <w:pStyle w:val="a3"/>
+        <w:numPr>
+          <w:ilvl w:val="1"/>
+          <w:numId w:val="1"/>
+        </w:numPr>
+        <w:spacing w:after="0" w:line="360" w:lineRule="auto"/>
+        <w:jc w:val="both"/>
+        <w:rPr>
+          <w:color w:val="92D050"/>
+        </w:rPr>
+      </w:pPr>
+      <w:r>
+        <w:rPr>
+          <w:color w:val="92D050"/>
+        </w:rPr>
+        <w:t xml:space="preserve">Передача данных на </w:t>
+      </w:r>
+      <w:r>
+        <w:rPr>
+          <w:color w:val="92D050"/>
+          <w:lang w:val="en-US"/>
+        </w:rPr>
+        <w:t>MQTT</w:t>
+      </w:r>
+      <w:r>
+        <w:rPr>
+          <w:color w:val="92D050"/>
+        </w:rPr>
+        <w:t xml:space="preserve"> брокер</w:t>
+      </w:r>
+      <w:r>
+        <w:rPr>
+          <w:color w:val="92D050"/>
+        </w:rPr>
+        <w:t xml:space="preserve"> через </w:t>
+      </w:r>
+      <w:proofErr w:type="spellStart"/>
+      <w:r>
+        <w:rPr>
+          <w:color w:val="92D050"/>
+          <w:lang w:val="en-US"/>
+        </w:rPr>
+        <w:t>wifi</w:t>
+      </w:r>
+      <w:proofErr w:type="spellEnd"/>
+      <w:r>
+        <w:rPr>
+          <w:color w:val="92D050"/>
+        </w:rPr>
+        <w:t>/</w:t>
+      </w:r>
+      <w:r>
+        <w:rPr>
+          <w:color w:val="92D050"/>
+          <w:lang w:val="en-US"/>
+        </w:rPr>
+        <w:t>SIM</w:t>
+      </w:r>
+      <w:r>
+        <w:rPr>
+          <w:color w:val="92D050"/>
+        </w:rPr>
+        <w:t>800</w:t>
+      </w:r>
+    </w:p>
+    <w:p>
+      <w:pPr>
+        <w:pStyle w:val="a3"/>
+        <w:numPr>
+          <w:ilvl w:val="1"/>
+          <w:numId w:val="1"/>
+        </w:numPr>
+        <w:spacing w:after="0" w:line="360" w:lineRule="auto"/>
+        <w:jc w:val="both"/>
+        <w:rPr>
+          <w:color w:val="92D050"/>
+        </w:rPr>
+      </w:pPr>
+      <w:r>
+        <w:rPr>
+          <w:color w:val="92D050"/>
+        </w:rPr>
+        <w:t xml:space="preserve">Запрос актуальной версии ПО с сервера. Обновление ПО через </w:t>
+      </w:r>
+      <w:proofErr w:type="spellStart"/>
+      <w:r>
+        <w:rPr>
+          <w:color w:val="92D050"/>
+          <w:lang w:val="en-US"/>
+        </w:rPr>
+        <w:t>wifi</w:t>
+      </w:r>
+      <w:proofErr w:type="spellEnd"/>
+      <w:r>
+        <w:rPr>
+          <w:color w:val="92D050"/>
+        </w:rPr>
+        <w:t>/</w:t>
+      </w:r>
+      <w:r>
+        <w:rPr>
+          <w:color w:val="92D050"/>
+          <w:lang w:val="en-US"/>
+        </w:rPr>
+        <w:t>SIM</w:t>
+      </w:r>
+      <w:r>
+        <w:rPr>
+          <w:color w:val="92D050"/>
+        </w:rPr>
+        <w:t>800 по необходимости</w:t>
+      </w:r>
+    </w:p>
+    <w:p>
+      <w:pPr>
+        <w:pStyle w:val="a3"/>
+        <w:numPr>
+          <w:ilvl w:val="1"/>
+          <w:numId w:val="1"/>
+        </w:numPr>
+        <w:spacing w:after="0" w:line="360" w:lineRule="auto"/>
+        <w:jc w:val="both"/>
+      </w:pPr>
+      <w:r>
+        <w:t>Мониторинг питания. Отправка</w:t>
+      </w:r>
+      <w:r>
+        <w:t xml:space="preserve"> </w:t>
+      </w:r>
+      <w:r>
+        <w:rPr>
+          <w:lang w:val="en-US"/>
+        </w:rPr>
+        <w:t>last</w:t>
+      </w:r>
+      <w:r>
+        <w:t xml:space="preserve"> </w:t>
+      </w:r>
+      <w:r>
+        <w:rPr>
+          <w:lang w:val="en-US"/>
+        </w:rPr>
+        <w:t>will</w:t>
+      </w:r>
+      <w:r>
+        <w:t xml:space="preserve"> </w:t>
+      </w:r>
+      <w:r>
+        <w:rPr>
+          <w:lang w:val="en-US"/>
+        </w:rPr>
+        <w:t>message</w:t>
+      </w:r>
+      <w:r>
+        <w:t xml:space="preserve"> </w:t>
+      </w:r>
+      <w:r>
+        <w:t>по</w:t>
+      </w:r>
+      <w:r>
+        <w:t xml:space="preserve"> </w:t>
+      </w:r>
+      <w:r>
+        <w:t>необходимости</w:t>
+      </w:r>
+    </w:p>
+    <w:p>
+      <w:pPr>
+        <w:pStyle w:val="a3"/>
+        <w:numPr>
+          <w:ilvl w:val="1"/>
+          <w:numId w:val="1"/>
+        </w:numPr>
+        <w:spacing w:after="0" w:line="360" w:lineRule="auto"/>
+        <w:jc w:val="both"/>
+        <w:rPr>
+          <w:color w:val="92D050"/>
+        </w:rPr>
+      </w:pPr>
+      <w:r>
+        <w:rPr>
+          <w:color w:val="92D050"/>
+        </w:rPr>
+        <w:t>Вызов функции веб интерфейса для конфигурации/</w:t>
+      </w:r>
+      <w:r>
+        <w:rPr>
+          <w:color w:val="92D050"/>
           <w:lang w:val="en-US"/>
         </w:rPr>
         <w:t>OTA</w:t>
@@ -246,7 +612,7 @@
         <w:rPr>
           <w:strike/>
         </w:rPr>
-        <w:t xml:space="preserve">Инициализация </w:t>
+        <w:t xml:space="preserve">Опрос </w:t>
       </w:r>
       <w:r>
         <w:rPr>
@@ -256,16 +622,27 @@
         <w:t>Bluetooth</w:t>
       </w:r>
       <w:r>
-        <w:rPr>
-          <w:strike/>
-        </w:rPr>
-        <w:t xml:space="preserve">. </w:t>
-      </w:r>
-      <w:r>
-        <w:t xml:space="preserve">Инициализация </w:t>
+        <w:t xml:space="preserve">. Сброс настроек </w:t>
       </w:r>
       <w:proofErr w:type="spellStart"/>
       <w:r>
+        <w:rPr>
+          <w:lang w:val="en-US"/>
+        </w:rPr>
+        <w:t>wifi</w:t>
+      </w:r>
+      <w:proofErr w:type="spellEnd"/>
+      <w:r>
+        <w:t xml:space="preserve"> </w:t>
+      </w:r>
+      <w:r>
+        <w:t>и перезагрузка по запросу</w:t>
+      </w:r>
+      <w:r>
+        <w:t xml:space="preserve"> от </w:t>
+      </w:r>
+      <w:proofErr w:type="spellStart"/>
+      <w:r>
         <w:t>пина</w:t>
       </w:r>
       <w:proofErr w:type="spellEnd"/>
@@ -283,387 +660,26 @@
         <w:spacing w:after="0" w:line="360" w:lineRule="auto"/>
         <w:jc w:val="both"/>
         <w:rPr>
-          <w:color w:val="FF0000"/>
-        </w:rPr>
-      </w:pPr>
-      <w:r>
-        <w:rPr>
-          <w:color w:val="FF0000"/>
-        </w:rPr>
-        <w:t xml:space="preserve">Инициализация </w:t>
-      </w:r>
-      <w:r>
-        <w:rPr>
-          <w:color w:val="FF0000"/>
-          <w:lang w:val="en-US"/>
-        </w:rPr>
-        <w:t>MQTT</w:t>
-      </w:r>
-      <w:r>
-        <w:rPr>
-          <w:color w:val="FF0000"/>
-        </w:rPr>
-        <w:t xml:space="preserve"> для </w:t>
+          <w:color w:val="92D050"/>
+        </w:rPr>
+      </w:pPr>
+      <w:r>
+        <w:rPr>
+          <w:color w:val="92D050"/>
+        </w:rPr>
+        <w:t>Перенастройка серверов обновления</w:t>
+      </w:r>
+      <w:r>
+        <w:rPr>
+          <w:color w:val="92D050"/>
+          <w:lang w:val="en-US"/>
+        </w:rPr>
+        <w:t>/</w:t>
       </w:r>
       <w:proofErr w:type="spellStart"/>
       <w:r>
         <w:rPr>
-          <w:color w:val="FF0000"/>
-          <w:lang w:val="en-US"/>
-        </w:rPr>
-        <w:t>wifi</w:t>
-      </w:r>
-      <w:proofErr w:type="spellEnd"/>
-      <w:r>
-        <w:rPr>
-          <w:color w:val="FF0000"/>
-        </w:rPr>
-        <w:t>/</w:t>
-      </w:r>
-      <w:r>
-        <w:rPr>
-          <w:color w:val="FF0000"/>
-          <w:lang w:val="en-US"/>
-        </w:rPr>
-        <w:t>SIM</w:t>
-      </w:r>
-      <w:r>
-        <w:rPr>
-          <w:color w:val="FF0000"/>
-        </w:rPr>
-        <w:t>800</w:t>
-      </w:r>
-    </w:p>
-    <w:p>
-      <w:pPr>
-        <w:pStyle w:val="a3"/>
-        <w:numPr>
-          <w:ilvl w:val="0"/>
-          <w:numId w:val="1"/>
-        </w:numPr>
-        <w:spacing w:after="0" w:line="360" w:lineRule="auto"/>
-        <w:jc w:val="both"/>
-      </w:pPr>
-      <w:r>
-        <w:t>Выполнение задач в цикле</w:t>
-      </w:r>
-    </w:p>
-    <w:p>
-      <w:pPr>
-        <w:pStyle w:val="a3"/>
-        <w:numPr>
-          <w:ilvl w:val="1"/>
-          <w:numId w:val="1"/>
-        </w:numPr>
-        <w:spacing w:after="0" w:line="360" w:lineRule="auto"/>
-        <w:jc w:val="both"/>
-        <w:rPr>
-          <w:lang w:val="en-US"/>
-        </w:rPr>
-      </w:pPr>
-      <w:r>
-        <w:t xml:space="preserve">Опрос регистров </w:t>
-      </w:r>
-      <w:r>
-        <w:rPr>
-          <w:lang w:val="en-US"/>
-        </w:rPr>
-        <w:t>Modbus</w:t>
-      </w:r>
-    </w:p>
-    <w:p>
-      <w:pPr>
-        <w:pStyle w:val="a3"/>
-        <w:numPr>
-          <w:ilvl w:val="1"/>
-          <w:numId w:val="1"/>
-        </w:numPr>
-        <w:spacing w:after="0" w:line="360" w:lineRule="auto"/>
-        <w:jc w:val="both"/>
-      </w:pPr>
-      <w:r>
-        <w:t xml:space="preserve">Запрос </w:t>
-      </w:r>
-      <w:proofErr w:type="spellStart"/>
-      <w:r>
-        <w:t>геоданных</w:t>
-      </w:r>
-      <w:proofErr w:type="spellEnd"/>
-      <w:r>
-        <w:t xml:space="preserve"> через </w:t>
-      </w:r>
-      <w:r>
-        <w:rPr>
-          <w:lang w:val="en-US"/>
-        </w:rPr>
-        <w:t>SIM800</w:t>
-      </w:r>
-    </w:p>
-    <w:p>
-      <w:pPr>
-        <w:pStyle w:val="a3"/>
-        <w:numPr>
-          <w:ilvl w:val="1"/>
-          <w:numId w:val="1"/>
-        </w:numPr>
-        <w:spacing w:after="0" w:line="360" w:lineRule="auto"/>
-        <w:jc w:val="both"/>
-        <w:rPr>
-          <w:color w:val="FF0000"/>
-        </w:rPr>
-      </w:pPr>
-      <w:r>
-        <w:rPr>
-          <w:color w:val="FF0000"/>
-        </w:rPr>
-        <w:t xml:space="preserve">Передача данных на </w:t>
-      </w:r>
-      <w:r>
-        <w:rPr>
-          <w:color w:val="FF0000"/>
-          <w:lang w:val="en-US"/>
-        </w:rPr>
-        <w:t>MQTT</w:t>
-      </w:r>
-      <w:r>
-        <w:rPr>
-          <w:color w:val="FF0000"/>
-        </w:rPr>
-        <w:t xml:space="preserve"> брокер</w:t>
-      </w:r>
-      <w:r>
-        <w:rPr>
-          <w:color w:val="FF0000"/>
-        </w:rPr>
-        <w:t xml:space="preserve"> через </w:t>
-      </w:r>
-      <w:proofErr w:type="spellStart"/>
-      <w:r>
-        <w:rPr>
-          <w:color w:val="FF0000"/>
-          <w:lang w:val="en-US"/>
-        </w:rPr>
-        <w:t>wifi</w:t>
-      </w:r>
-      <w:proofErr w:type="spellEnd"/>
-      <w:r>
-        <w:rPr>
-          <w:color w:val="FF0000"/>
-        </w:rPr>
-        <w:t>/</w:t>
-      </w:r>
-      <w:r>
-        <w:rPr>
-          <w:color w:val="FF0000"/>
-          <w:lang w:val="en-US"/>
-        </w:rPr>
-        <w:t>SIM</w:t>
-      </w:r>
-      <w:r>
-        <w:rPr>
-          <w:color w:val="FF0000"/>
-        </w:rPr>
-        <w:t>800</w:t>
-      </w:r>
-    </w:p>
-    <w:p>
-      <w:pPr>
-        <w:pStyle w:val="a3"/>
-        <w:numPr>
-          <w:ilvl w:val="1"/>
-          <w:numId w:val="1"/>
-        </w:numPr>
-        <w:spacing w:after="0" w:line="360" w:lineRule="auto"/>
-        <w:jc w:val="both"/>
-        <w:rPr>
-          <w:color w:val="92D050"/>
-        </w:rPr>
-      </w:pPr>
-      <w:r>
-        <w:rPr>
-          <w:color w:val="92D050"/>
-        </w:rPr>
-        <w:t xml:space="preserve">Запрос актуальной версии ПО с сервера. Обновление ПО через </w:t>
-      </w:r>
-      <w:proofErr w:type="spellStart"/>
-      <w:r>
-        <w:rPr>
-          <w:color w:val="92D050"/>
-          <w:lang w:val="en-US"/>
-        </w:rPr>
-        <w:t>wifi</w:t>
-      </w:r>
-      <w:proofErr w:type="spellEnd"/>
-      <w:r>
-        <w:rPr>
-          <w:color w:val="92D050"/>
-        </w:rPr>
-        <w:t>/</w:t>
-      </w:r>
-      <w:r>
-        <w:rPr>
-          <w:color w:val="92D050"/>
-          <w:lang w:val="en-US"/>
-        </w:rPr>
-        <w:t>SIM</w:t>
-      </w:r>
-      <w:r>
-        <w:rPr>
-          <w:color w:val="92D050"/>
-        </w:rPr>
-        <w:t>800 по необходимости</w:t>
-      </w:r>
-    </w:p>
-    <w:p>
-      <w:pPr>
-        <w:pStyle w:val="a3"/>
-        <w:numPr>
-          <w:ilvl w:val="1"/>
-          <w:numId w:val="1"/>
-        </w:numPr>
-        <w:spacing w:after="0" w:line="360" w:lineRule="auto"/>
-        <w:jc w:val="both"/>
-      </w:pPr>
-      <w:r>
-        <w:t>Мониторинг питания. Отправка</w:t>
-      </w:r>
-      <w:r>
-        <w:t xml:space="preserve"> </w:t>
-      </w:r>
-      <w:r>
-        <w:rPr>
-          <w:lang w:val="en-US"/>
-        </w:rPr>
-        <w:t>last</w:t>
-      </w:r>
-      <w:r>
-        <w:t xml:space="preserve"> </w:t>
-      </w:r>
-      <w:r>
-        <w:rPr>
-          <w:lang w:val="en-US"/>
-        </w:rPr>
-        <w:t>will</w:t>
-      </w:r>
-      <w:r>
-        <w:t xml:space="preserve"> </w:t>
-      </w:r>
-      <w:r>
-        <w:rPr>
-          <w:lang w:val="en-US"/>
-        </w:rPr>
-        <w:t>message</w:t>
-      </w:r>
-      <w:r>
-        <w:t xml:space="preserve"> </w:t>
-      </w:r>
-      <w:r>
-        <w:t>по</w:t>
-      </w:r>
-      <w:r>
-        <w:t xml:space="preserve"> </w:t>
-      </w:r>
-      <w:r>
-        <w:t>необходимости</w:t>
-      </w:r>
-    </w:p>
-    <w:p>
-      <w:pPr>
-        <w:pStyle w:val="a3"/>
-        <w:numPr>
-          <w:ilvl w:val="1"/>
-          <w:numId w:val="1"/>
-        </w:numPr>
-        <w:spacing w:after="0" w:line="360" w:lineRule="auto"/>
-        <w:jc w:val="both"/>
-      </w:pPr>
-      <w:r>
-        <w:t>Вызов функции веб интерфейса для конфигурации</w:t>
-      </w:r>
-      <w:r>
-        <w:t>/</w:t>
-      </w:r>
-      <w:r>
-        <w:rPr>
-          <w:lang w:val="en-US"/>
-        </w:rPr>
-        <w:t>OTA</w:t>
-      </w:r>
-    </w:p>
-    <w:p>
-      <w:pPr>
-        <w:pStyle w:val="a3"/>
-        <w:numPr>
-          <w:ilvl w:val="1"/>
-          <w:numId w:val="1"/>
-        </w:numPr>
-        <w:spacing w:after="0" w:line="360" w:lineRule="auto"/>
-        <w:jc w:val="both"/>
-      </w:pPr>
-      <w:r>
-        <w:rPr>
-          <w:strike/>
-        </w:rPr>
-        <w:t xml:space="preserve">Опрос </w:t>
-      </w:r>
-      <w:r>
-        <w:rPr>
-          <w:strike/>
-          <w:lang w:val="en-US"/>
-        </w:rPr>
-        <w:t>Bluetooth</w:t>
-      </w:r>
-      <w:r>
-        <w:t xml:space="preserve">. Сброс настроек </w:t>
-      </w:r>
-      <w:proofErr w:type="spellStart"/>
-      <w:r>
-        <w:rPr>
-          <w:lang w:val="en-US"/>
-        </w:rPr>
-        <w:t>wifi</w:t>
-      </w:r>
-      <w:proofErr w:type="spellEnd"/>
-      <w:r>
-        <w:t xml:space="preserve"> </w:t>
-      </w:r>
-      <w:r>
-        <w:t>и перезагрузка по запросу</w:t>
-      </w:r>
-      <w:r>
-        <w:t xml:space="preserve"> от </w:t>
-      </w:r>
-      <w:proofErr w:type="spellStart"/>
-      <w:r>
-        <w:t>пина</w:t>
-      </w:r>
-      <w:proofErr w:type="spellEnd"/>
-      <w:r>
-        <w:t xml:space="preserve"> сброса</w:t>
-      </w:r>
-    </w:p>
-    <w:p>
-      <w:pPr>
-        <w:pStyle w:val="a3"/>
-        <w:numPr>
-          <w:ilvl w:val="1"/>
-          <w:numId w:val="1"/>
-        </w:numPr>
-        <w:spacing w:after="0" w:line="360" w:lineRule="auto"/>
-        <w:jc w:val="both"/>
-      </w:pPr>
-      <w:r>
-        <w:t>Перенастройка серверов обновления</w:t>
-      </w:r>
-      <w:r>
-        <w:rPr>
-          <w:lang w:val="en-US"/>
-        </w:rPr>
-        <w:t>/</w:t>
-      </w:r>
-      <w:proofErr w:type="spellStart"/>
-      <w:r>
-        <w:rPr>
+          <w:color w:val="92D050"/>
           <w:lang w:val="en-US"/>
         </w:rPr>
         <w:t>mqtt</w:t>

</xml_diff>

<commit_message>
Add modbus sensor and mqtt transmission
</commit_message>
<xml_diff>
--- a/План работ по Метео.docx
+++ b/План работ по Метео.docx
@@ -26,13 +26,8 @@
       <w:r>
         <w:t xml:space="preserve">32 </w:t>
       </w:r>
-      <w:proofErr w:type="spellStart"/>
-      <w:r>
-        <w:t>метеодатчика</w:t>
-      </w:r>
-      <w:proofErr w:type="spellEnd"/>
-      <w:r>
-        <w:t xml:space="preserve"> </w:t>
+      <w:r>
+        <w:t xml:space="preserve">метеодатчика </w:t>
       </w:r>
       <w:r>
         <w:rPr>
@@ -90,7 +85,6 @@
         </w:rPr>
         <w:t xml:space="preserve">Инициализация </w:t>
       </w:r>
-      <w:proofErr w:type="spellStart"/>
       <w:r>
         <w:rPr>
           <w:color w:val="92D050"/>
@@ -98,7 +92,6 @@
         </w:rPr>
         <w:t>wifi</w:t>
       </w:r>
-      <w:proofErr w:type="spellEnd"/>
     </w:p>
     <w:p>
       <w:pPr>
@@ -146,7 +139,6 @@
         </w:rPr>
         <w:t xml:space="preserve">Проверка </w:t>
       </w:r>
-      <w:proofErr w:type="spellStart"/>
       <w:r>
         <w:rPr>
           <w:color w:val="92D050"/>
@@ -154,7 +146,6 @@
         </w:rPr>
         <w:t>wifi</w:t>
       </w:r>
-      <w:proofErr w:type="spellEnd"/>
       <w:r>
         <w:rPr>
           <w:color w:val="92D050"/>
@@ -266,36 +257,28 @@
         <w:t xml:space="preserve">. </w:t>
       </w:r>
       <w:r>
+        <w:t>Инициализация пина сброса</w:t>
+      </w:r>
+    </w:p>
+    <w:p>
+      <w:pPr>
+        <w:pStyle w:val="a3"/>
+        <w:numPr>
+          <w:ilvl w:val="1"/>
+          <w:numId w:val="1"/>
+        </w:numPr>
+        <w:spacing w:after="0" w:line="360" w:lineRule="auto"/>
+        <w:jc w:val="both"/>
+        <w:rPr>
+          <w:color w:val="92D050"/>
+        </w:rPr>
+      </w:pPr>
+      <w:r>
+        <w:rPr>
+          <w:color w:val="92D050"/>
+        </w:rPr>
         <w:t xml:space="preserve">Инициализация </w:t>
       </w:r>
-      <w:proofErr w:type="spellStart"/>
-      <w:r>
-        <w:t>пина</w:t>
-      </w:r>
-      <w:proofErr w:type="spellEnd"/>
-      <w:r>
-        <w:t xml:space="preserve"> сброса</w:t>
-      </w:r>
-    </w:p>
-    <w:p>
-      <w:pPr>
-        <w:pStyle w:val="a3"/>
-        <w:numPr>
-          <w:ilvl w:val="1"/>
-          <w:numId w:val="1"/>
-        </w:numPr>
-        <w:spacing w:after="0" w:line="360" w:lineRule="auto"/>
-        <w:jc w:val="both"/>
-        <w:rPr>
-          <w:color w:val="92D050"/>
-        </w:rPr>
-      </w:pPr>
-      <w:r>
-        <w:rPr>
-          <w:color w:val="92D050"/>
-        </w:rPr>
-        <w:t xml:space="preserve">Инициализация </w:t>
-      </w:r>
       <w:r>
         <w:rPr>
           <w:color w:val="92D050"/>
@@ -309,7 +292,6 @@
         </w:rPr>
         <w:t xml:space="preserve"> для </w:t>
       </w:r>
-      <w:proofErr w:type="spellStart"/>
       <w:r>
         <w:rPr>
           <w:color w:val="92D050"/>
@@ -317,7 +299,6 @@
         </w:rPr>
         <w:t>wifi</w:t>
       </w:r>
-      <w:proofErr w:type="spellEnd"/>
       <w:r>
         <w:rPr>
           <w:color w:val="92D050"/>
@@ -386,305 +367,314 @@
         <w:jc w:val="both"/>
       </w:pPr>
       <w:r>
-        <w:t xml:space="preserve">Запрос </w:t>
-      </w:r>
-      <w:proofErr w:type="spellStart"/>
-      <w:r>
-        <w:t>геоданных</w:t>
-      </w:r>
-      <w:proofErr w:type="spellEnd"/>
-      <w:r>
+        <w:t xml:space="preserve">Запрос геоданных через </w:t>
+      </w:r>
+      <w:r>
+        <w:rPr>
+          <w:lang w:val="en-US"/>
+        </w:rPr>
+        <w:t>SIM800</w:t>
+      </w:r>
+    </w:p>
+    <w:p>
+      <w:pPr>
+        <w:pStyle w:val="a3"/>
+        <w:numPr>
+          <w:ilvl w:val="1"/>
+          <w:numId w:val="1"/>
+        </w:numPr>
+        <w:spacing w:after="0" w:line="360" w:lineRule="auto"/>
+        <w:jc w:val="both"/>
+        <w:rPr>
+          <w:color w:val="92D050"/>
+        </w:rPr>
+      </w:pPr>
+      <w:r>
+        <w:rPr>
+          <w:color w:val="92D050"/>
+        </w:rPr>
+        <w:t xml:space="preserve">Передача данных на </w:t>
+      </w:r>
+      <w:r>
+        <w:rPr>
+          <w:color w:val="92D050"/>
+          <w:lang w:val="en-US"/>
+        </w:rPr>
+        <w:t>MQTT</w:t>
+      </w:r>
+      <w:r>
+        <w:rPr>
+          <w:color w:val="92D050"/>
+        </w:rPr>
+        <w:t xml:space="preserve"> брокер</w:t>
+      </w:r>
+      <w:r>
+        <w:rPr>
+          <w:color w:val="92D050"/>
+        </w:rPr>
         <w:t xml:space="preserve"> через </w:t>
       </w:r>
       <w:r>
         <w:rPr>
-          <w:lang w:val="en-US"/>
-        </w:rPr>
-        <w:t>SIM800</w:t>
-      </w:r>
-    </w:p>
-    <w:p>
-      <w:pPr>
-        <w:pStyle w:val="a3"/>
-        <w:numPr>
-          <w:ilvl w:val="1"/>
-          <w:numId w:val="1"/>
-        </w:numPr>
-        <w:spacing w:after="0" w:line="360" w:lineRule="auto"/>
-        <w:jc w:val="both"/>
-        <w:rPr>
-          <w:color w:val="92D050"/>
-        </w:rPr>
-      </w:pPr>
-      <w:r>
-        <w:rPr>
-          <w:color w:val="92D050"/>
-        </w:rPr>
-        <w:t xml:space="preserve">Передача данных на </w:t>
-      </w:r>
-      <w:r>
-        <w:rPr>
-          <w:color w:val="92D050"/>
+          <w:color w:val="92D050"/>
+          <w:lang w:val="en-US"/>
+        </w:rPr>
+        <w:t>wifi</w:t>
+      </w:r>
+      <w:r>
+        <w:rPr>
+          <w:color w:val="92D050"/>
+        </w:rPr>
+        <w:t>/</w:t>
+      </w:r>
+      <w:r>
+        <w:rPr>
+          <w:color w:val="92D050"/>
+          <w:lang w:val="en-US"/>
+        </w:rPr>
+        <w:t>SIM</w:t>
+      </w:r>
+      <w:r>
+        <w:rPr>
+          <w:color w:val="92D050"/>
+        </w:rPr>
+        <w:t>800</w:t>
+      </w:r>
+    </w:p>
+    <w:p>
+      <w:pPr>
+        <w:pStyle w:val="a3"/>
+        <w:numPr>
+          <w:ilvl w:val="1"/>
+          <w:numId w:val="1"/>
+        </w:numPr>
+        <w:spacing w:after="0" w:line="360" w:lineRule="auto"/>
+        <w:jc w:val="both"/>
+        <w:rPr>
+          <w:color w:val="92D050"/>
+        </w:rPr>
+      </w:pPr>
+      <w:r>
+        <w:rPr>
+          <w:color w:val="92D050"/>
+        </w:rPr>
+        <w:t xml:space="preserve">Запрос актуальной версии ПО с сервера. Обновление ПО через </w:t>
+      </w:r>
+      <w:r>
+        <w:rPr>
+          <w:color w:val="92D050"/>
+          <w:lang w:val="en-US"/>
+        </w:rPr>
+        <w:t>wifi</w:t>
+      </w:r>
+      <w:r>
+        <w:rPr>
+          <w:color w:val="92D050"/>
+        </w:rPr>
+        <w:t>/</w:t>
+      </w:r>
+      <w:r>
+        <w:rPr>
+          <w:color w:val="92D050"/>
+          <w:lang w:val="en-US"/>
+        </w:rPr>
+        <w:t>SIM</w:t>
+      </w:r>
+      <w:r>
+        <w:rPr>
+          <w:color w:val="92D050"/>
+        </w:rPr>
+        <w:t>800 по необходимости</w:t>
+      </w:r>
+    </w:p>
+    <w:p>
+      <w:pPr>
+        <w:pStyle w:val="a3"/>
+        <w:numPr>
+          <w:ilvl w:val="1"/>
+          <w:numId w:val="1"/>
+        </w:numPr>
+        <w:spacing w:after="0" w:line="360" w:lineRule="auto"/>
+        <w:jc w:val="both"/>
+      </w:pPr>
+      <w:r>
+        <w:t>Мониторинг питания. Отправка</w:t>
+      </w:r>
+      <w:r>
+        <w:t xml:space="preserve"> </w:t>
+      </w:r>
+      <w:r>
+        <w:rPr>
+          <w:lang w:val="en-US"/>
+        </w:rPr>
+        <w:t>last</w:t>
+      </w:r>
+      <w:r>
+        <w:t xml:space="preserve"> </w:t>
+      </w:r>
+      <w:r>
+        <w:rPr>
+          <w:lang w:val="en-US"/>
+        </w:rPr>
+        <w:t>will</w:t>
+      </w:r>
+      <w:r>
+        <w:t xml:space="preserve"> </w:t>
+      </w:r>
+      <w:r>
+        <w:rPr>
+          <w:lang w:val="en-US"/>
+        </w:rPr>
+        <w:t>message</w:t>
+      </w:r>
+      <w:r>
+        <w:t xml:space="preserve"> </w:t>
+      </w:r>
+      <w:r>
+        <w:t>по</w:t>
+      </w:r>
+      <w:r>
+        <w:t xml:space="preserve"> </w:t>
+      </w:r>
+      <w:r>
+        <w:t>необходимости</w:t>
+      </w:r>
+    </w:p>
+    <w:p>
+      <w:pPr>
+        <w:pStyle w:val="a3"/>
+        <w:numPr>
+          <w:ilvl w:val="1"/>
+          <w:numId w:val="1"/>
+        </w:numPr>
+        <w:spacing w:after="0" w:line="360" w:lineRule="auto"/>
+        <w:jc w:val="both"/>
+        <w:rPr>
+          <w:color w:val="92D050"/>
+        </w:rPr>
+      </w:pPr>
+      <w:r>
+        <w:rPr>
+          <w:color w:val="92D050"/>
+        </w:rPr>
+        <w:t>Вызов функции веб интерфейса для конфигурации/</w:t>
+      </w:r>
+      <w:r>
+        <w:rPr>
+          <w:color w:val="92D050"/>
+          <w:lang w:val="en-US"/>
+        </w:rPr>
+        <w:t>OTA</w:t>
+      </w:r>
+    </w:p>
+    <w:p>
+      <w:pPr>
+        <w:pStyle w:val="a3"/>
+        <w:numPr>
+          <w:ilvl w:val="1"/>
+          <w:numId w:val="1"/>
+        </w:numPr>
+        <w:spacing w:after="0" w:line="360" w:lineRule="auto"/>
+        <w:jc w:val="both"/>
+      </w:pPr>
+      <w:r>
+        <w:rPr>
+          <w:strike/>
+        </w:rPr>
+        <w:t xml:space="preserve">Опрос </w:t>
+      </w:r>
+      <w:r>
+        <w:rPr>
+          <w:strike/>
+          <w:lang w:val="en-US"/>
+        </w:rPr>
+        <w:t>Bluetooth</w:t>
+      </w:r>
+      <w:r>
+        <w:t xml:space="preserve">. Сброс настроек </w:t>
+      </w:r>
+      <w:r>
+        <w:rPr>
+          <w:lang w:val="en-US"/>
+        </w:rPr>
+        <w:t>wifi</w:t>
+      </w:r>
+      <w:r>
+        <w:t xml:space="preserve"> </w:t>
+      </w:r>
+      <w:r>
+        <w:t>и перезагрузка по запросу</w:t>
+      </w:r>
+      <w:r>
+        <w:t xml:space="preserve"> от пина сброса</w:t>
+      </w:r>
+    </w:p>
+    <w:p>
+      <w:pPr>
+        <w:pStyle w:val="a3"/>
+        <w:numPr>
+          <w:ilvl w:val="1"/>
+          <w:numId w:val="1"/>
+        </w:numPr>
+        <w:spacing w:after="0" w:line="360" w:lineRule="auto"/>
+        <w:jc w:val="both"/>
+        <w:rPr>
+          <w:color w:val="92D050"/>
+        </w:rPr>
+      </w:pPr>
+      <w:r>
+        <w:rPr>
+          <w:color w:val="92D050"/>
+        </w:rPr>
+        <w:t>Перенастройка серверов обновления</w:t>
+      </w:r>
+      <w:r>
+        <w:rPr>
+          <w:color w:val="92D050"/>
+          <w:lang w:val="en-US"/>
+        </w:rPr>
+        <w:t>/mqtt</w:t>
+      </w:r>
+    </w:p>
+    <w:p>
+      <w:pPr>
+        <w:pStyle w:val="a3"/>
+        <w:numPr>
+          <w:ilvl w:val="1"/>
+          <w:numId w:val="1"/>
+        </w:numPr>
+        <w:spacing w:after="0" w:line="360" w:lineRule="auto"/>
+        <w:jc w:val="both"/>
+      </w:pPr>
+      <w:r>
+        <w:t xml:space="preserve">Получение </w:t>
+      </w:r>
+      <w:r>
+        <w:rPr>
+          <w:lang w:val="en-US"/>
+        </w:rPr>
+        <w:t>timestamp</w:t>
+      </w:r>
+    </w:p>
+    <w:p>
+      <w:pPr>
+        <w:pStyle w:val="a3"/>
+        <w:numPr>
+          <w:ilvl w:val="1"/>
+          <w:numId w:val="1"/>
+        </w:numPr>
+        <w:spacing w:after="0" w:line="360" w:lineRule="auto"/>
+        <w:jc w:val="both"/>
+      </w:pPr>
+      <w:r>
+        <w:t xml:space="preserve">ПРОВЕРИТЬ ВСЕ КОММЕНТАРИИ ПЕРЕД ПРОДАКШЕНОМ! УБРАНА ПУБЛИКАЦИЯ </w:t>
+      </w:r>
+      <w:r>
+        <w:rPr>
           <w:lang w:val="en-US"/>
         </w:rPr>
         <w:t>MQTT</w:t>
       </w:r>
-      <w:r>
-        <w:rPr>
-          <w:color w:val="92D050"/>
-        </w:rPr>
-        <w:t xml:space="preserve"> брокер</w:t>
-      </w:r>
-      <w:r>
-        <w:rPr>
-          <w:color w:val="92D050"/>
-        </w:rPr>
-        <w:t xml:space="preserve"> через </w:t>
-      </w:r>
-      <w:proofErr w:type="spellStart"/>
-      <w:r>
-        <w:rPr>
-          <w:color w:val="92D050"/>
-          <w:lang w:val="en-US"/>
-        </w:rPr>
-        <w:t>wifi</w:t>
-      </w:r>
-      <w:proofErr w:type="spellEnd"/>
-      <w:r>
-        <w:rPr>
-          <w:color w:val="92D050"/>
-        </w:rPr>
-        <w:t>/</w:t>
-      </w:r>
-      <w:r>
-        <w:rPr>
-          <w:color w:val="92D050"/>
-          <w:lang w:val="en-US"/>
-        </w:rPr>
-        <w:t>SIM</w:t>
-      </w:r>
-      <w:r>
-        <w:rPr>
-          <w:color w:val="92D050"/>
-        </w:rPr>
-        <w:t>800</w:t>
-      </w:r>
-    </w:p>
-    <w:p>
-      <w:pPr>
-        <w:pStyle w:val="a3"/>
-        <w:numPr>
-          <w:ilvl w:val="1"/>
-          <w:numId w:val="1"/>
-        </w:numPr>
-        <w:spacing w:after="0" w:line="360" w:lineRule="auto"/>
-        <w:jc w:val="both"/>
-        <w:rPr>
-          <w:color w:val="92D050"/>
-        </w:rPr>
-      </w:pPr>
-      <w:r>
-        <w:rPr>
-          <w:color w:val="92D050"/>
-        </w:rPr>
-        <w:t xml:space="preserve">Запрос актуальной версии ПО с сервера. Обновление ПО через </w:t>
-      </w:r>
-      <w:proofErr w:type="spellStart"/>
-      <w:r>
-        <w:rPr>
-          <w:color w:val="92D050"/>
-          <w:lang w:val="en-US"/>
-        </w:rPr>
-        <w:t>wifi</w:t>
-      </w:r>
-      <w:proofErr w:type="spellEnd"/>
-      <w:r>
-        <w:rPr>
-          <w:color w:val="92D050"/>
-        </w:rPr>
-        <w:t>/</w:t>
-      </w:r>
-      <w:r>
-        <w:rPr>
-          <w:color w:val="92D050"/>
-          <w:lang w:val="en-US"/>
-        </w:rPr>
-        <w:t>SIM</w:t>
-      </w:r>
-      <w:r>
-        <w:rPr>
-          <w:color w:val="92D050"/>
-        </w:rPr>
-        <w:t>800 по необходимости</w:t>
-      </w:r>
-    </w:p>
-    <w:p>
-      <w:pPr>
-        <w:pStyle w:val="a3"/>
-        <w:numPr>
-          <w:ilvl w:val="1"/>
-          <w:numId w:val="1"/>
-        </w:numPr>
-        <w:spacing w:after="0" w:line="360" w:lineRule="auto"/>
-        <w:jc w:val="both"/>
-      </w:pPr>
-      <w:r>
-        <w:t>Мониторинг питания. Отправка</w:t>
-      </w:r>
-      <w:r>
-        <w:t xml:space="preserve"> </w:t>
-      </w:r>
-      <w:r>
-        <w:rPr>
-          <w:lang w:val="en-US"/>
-        </w:rPr>
-        <w:t>last</w:t>
-      </w:r>
-      <w:r>
-        <w:t xml:space="preserve"> </w:t>
-      </w:r>
-      <w:r>
-        <w:rPr>
-          <w:lang w:val="en-US"/>
-        </w:rPr>
-        <w:t>will</w:t>
-      </w:r>
-      <w:r>
-        <w:t xml:space="preserve"> </w:t>
-      </w:r>
-      <w:r>
-        <w:rPr>
-          <w:lang w:val="en-US"/>
-        </w:rPr>
-        <w:t>message</w:t>
-      </w:r>
-      <w:r>
-        <w:t xml:space="preserve"> </w:t>
-      </w:r>
-      <w:r>
-        <w:t>по</w:t>
-      </w:r>
-      <w:r>
-        <w:t xml:space="preserve"> </w:t>
-      </w:r>
-      <w:r>
-        <w:t>необходимости</w:t>
-      </w:r>
-    </w:p>
-    <w:p>
-      <w:pPr>
-        <w:pStyle w:val="a3"/>
-        <w:numPr>
-          <w:ilvl w:val="1"/>
-          <w:numId w:val="1"/>
-        </w:numPr>
-        <w:spacing w:after="0" w:line="360" w:lineRule="auto"/>
-        <w:jc w:val="both"/>
-        <w:rPr>
-          <w:color w:val="92D050"/>
-        </w:rPr>
-      </w:pPr>
-      <w:r>
-        <w:rPr>
-          <w:color w:val="92D050"/>
-        </w:rPr>
-        <w:t>Вызов функции веб интерфейса для конфигурации/</w:t>
-      </w:r>
-      <w:r>
-        <w:rPr>
-          <w:color w:val="92D050"/>
-          <w:lang w:val="en-US"/>
-        </w:rPr>
-        <w:t>OTA</w:t>
-      </w:r>
-    </w:p>
-    <w:p>
-      <w:pPr>
-        <w:pStyle w:val="a3"/>
-        <w:numPr>
-          <w:ilvl w:val="1"/>
-          <w:numId w:val="1"/>
-        </w:numPr>
-        <w:spacing w:after="0" w:line="360" w:lineRule="auto"/>
-        <w:jc w:val="both"/>
-      </w:pPr>
-      <w:r>
-        <w:rPr>
-          <w:strike/>
-        </w:rPr>
-        <w:t xml:space="preserve">Опрос </w:t>
-      </w:r>
-      <w:r>
-        <w:rPr>
-          <w:strike/>
-          <w:lang w:val="en-US"/>
-        </w:rPr>
-        <w:t>Bluetooth</w:t>
-      </w:r>
-      <w:r>
-        <w:t xml:space="preserve">. Сброс настроек </w:t>
-      </w:r>
-      <w:proofErr w:type="spellStart"/>
-      <w:r>
-        <w:rPr>
-          <w:lang w:val="en-US"/>
-        </w:rPr>
-        <w:t>wifi</w:t>
-      </w:r>
-      <w:proofErr w:type="spellEnd"/>
-      <w:r>
-        <w:t xml:space="preserve"> </w:t>
-      </w:r>
-      <w:r>
-        <w:t>и перезагрузка по запросу</w:t>
-      </w:r>
-      <w:r>
-        <w:t xml:space="preserve"> от </w:t>
-      </w:r>
-      <w:proofErr w:type="spellStart"/>
-      <w:r>
-        <w:t>пина</w:t>
-      </w:r>
-      <w:proofErr w:type="spellEnd"/>
-      <w:r>
-        <w:t xml:space="preserve"> сброса</w:t>
-      </w:r>
-    </w:p>
-    <w:p>
-      <w:pPr>
-        <w:pStyle w:val="a3"/>
-        <w:numPr>
-          <w:ilvl w:val="1"/>
-          <w:numId w:val="1"/>
-        </w:numPr>
-        <w:spacing w:after="0" w:line="360" w:lineRule="auto"/>
-        <w:jc w:val="both"/>
-        <w:rPr>
-          <w:color w:val="92D050"/>
-        </w:rPr>
-      </w:pPr>
-      <w:r>
-        <w:rPr>
-          <w:color w:val="92D050"/>
-        </w:rPr>
-        <w:t>Перенастройка серверов обновления</w:t>
-      </w:r>
-      <w:r>
-        <w:rPr>
-          <w:color w:val="92D050"/>
-          <w:lang w:val="en-US"/>
-        </w:rPr>
-        <w:t>/</w:t>
-      </w:r>
-      <w:proofErr w:type="spellStart"/>
-      <w:r>
-        <w:rPr>
-          <w:color w:val="92D050"/>
-          <w:lang w:val="en-US"/>
-        </w:rPr>
-        <w:t>mqtt</w:t>
-      </w:r>
-      <w:proofErr w:type="spellEnd"/>
     </w:p>
     <w:p>
       <w:pPr>

</xml_diff>

<commit_message>
real dev test 2. modify git security
</commit_message>
<xml_diff>
--- a/План работ по Метео.docx
+++ b/План работ по Метео.docx
@@ -206,28 +206,773 @@
       <w:r>
         <w:rPr>
           <w:color w:val="92D050"/>
-          <w:lang w:val="en-US"/>
-        </w:rPr>
-        <w:tab/>
-      </w:r>
-      <w:r>
-        <w:rPr>
-          <w:color w:val="92D050"/>
-          <w:lang w:val="en-US"/>
-        </w:rPr>
-        <w:tab/>
-      </w:r>
-      <w:r>
-        <w:rPr>
-          <w:color w:val="92D050"/>
-          <w:lang w:val="en-US"/>
-        </w:rPr>
-        <w:tab/>
-      </w:r>
-      <w:r>
-        <w:rPr>
-          <w:color w:val="FF0000"/>
-          <w:lang w:val="en-US"/>
+        </w:rPr>
+        <w:tab/>
+      </w:r>
+      <w:r>
+        <w:rPr>
+          <w:color w:val="92D050"/>
+        </w:rPr>
+        <w:tab/>
+      </w:r>
+      <w:r>
+        <w:rPr>
+          <w:color w:val="92D050"/>
+        </w:rPr>
+        <w:tab/>
+      </w:r>
+      <w:r>
+        <w:rPr>
+          <w:color w:val="FF0000"/>
+        </w:rPr>
+        <w:sym w:font="Wingdings" w:char="F0FC"/>
+      </w:r>
+    </w:p>
+    <w:p>
+      <w:pPr>
+        <w:pStyle w:val="a3"/>
+        <w:numPr>
+          <w:ilvl w:val="1"/>
+          <w:numId w:val="1"/>
+        </w:numPr>
+        <w:spacing w:after="0" w:line="360" w:lineRule="auto"/>
+        <w:jc w:val="both"/>
+        <w:rPr>
+          <w:color w:val="92D050"/>
+        </w:rPr>
+      </w:pPr>
+      <w:r>
+        <w:rPr>
+          <w:color w:val="92D050"/>
+        </w:rPr>
+        <w:t xml:space="preserve">Проверка </w:t>
+      </w:r>
+      <w:r>
+        <w:rPr>
+          <w:color w:val="92D050"/>
+          <w:lang w:val="en-US"/>
+        </w:rPr>
+        <w:t>wifi</w:t>
+      </w:r>
+      <w:r>
+        <w:rPr>
+          <w:color w:val="92D050"/>
+        </w:rPr>
+        <w:t>/</w:t>
+      </w:r>
+      <w:r>
+        <w:rPr>
+          <w:color w:val="92D050"/>
+          <w:lang w:val="en-US"/>
+        </w:rPr>
+        <w:t>sim</w:t>
+      </w:r>
+      <w:r>
+        <w:rPr>
+          <w:color w:val="92D050"/>
+        </w:rPr>
+        <w:t>800. Выбор протокола передачи</w:t>
+      </w:r>
+      <w:r>
+        <w:rPr>
+          <w:color w:val="92D050"/>
+        </w:rPr>
+        <w:tab/>
+      </w:r>
+      <w:r>
+        <w:rPr>
+          <w:color w:val="92D050"/>
+        </w:rPr>
+        <w:tab/>
+      </w:r>
+      <w:r>
+        <w:rPr>
+          <w:color w:val="92D050"/>
+        </w:rPr>
+        <w:tab/>
+      </w:r>
+      <w:r>
+        <w:rPr>
+          <w:color w:val="FF0000"/>
+        </w:rPr>
+        <w:sym w:font="Wingdings" w:char="F0FC"/>
+      </w:r>
+    </w:p>
+    <w:p>
+      <w:pPr>
+        <w:pStyle w:val="a3"/>
+        <w:numPr>
+          <w:ilvl w:val="1"/>
+          <w:numId w:val="1"/>
+        </w:numPr>
+        <w:spacing w:after="0" w:line="360" w:lineRule="auto"/>
+        <w:jc w:val="both"/>
+        <w:rPr>
+          <w:color w:val="92D050"/>
+        </w:rPr>
+      </w:pPr>
+      <w:r>
+        <w:rPr>
+          <w:color w:val="92D050"/>
+        </w:rPr>
+        <w:t xml:space="preserve">Инициализация </w:t>
+      </w:r>
+      <w:r>
+        <w:rPr>
+          <w:color w:val="92D050"/>
+          <w:lang w:val="en-US"/>
+        </w:rPr>
+        <w:t>Modbus</w:t>
+      </w:r>
+      <w:r>
+        <w:rPr>
+          <w:color w:val="92D050"/>
+        </w:rPr>
+        <w:tab/>
+      </w:r>
+      <w:r>
+        <w:rPr>
+          <w:color w:val="92D050"/>
+        </w:rPr>
+        <w:tab/>
+      </w:r>
+      <w:r>
+        <w:rPr>
+          <w:color w:val="92D050"/>
+        </w:rPr>
+        <w:tab/>
+      </w:r>
+      <w:r>
+        <w:rPr>
+          <w:color w:val="92D050"/>
+        </w:rPr>
+        <w:tab/>
+      </w:r>
+      <w:r>
+        <w:rPr>
+          <w:color w:val="92D050"/>
+        </w:rPr>
+        <w:tab/>
+      </w:r>
+      <w:r>
+        <w:rPr>
+          <w:color w:val="92D050"/>
+        </w:rPr>
+        <w:tab/>
+      </w:r>
+      <w:r>
+        <w:rPr>
+          <w:color w:val="92D050"/>
+        </w:rPr>
+        <w:tab/>
+      </w:r>
+      <w:r>
+        <w:rPr>
+          <w:color w:val="FF0000"/>
+        </w:rPr>
+        <w:sym w:font="Wingdings" w:char="F0FC"/>
+      </w:r>
+    </w:p>
+    <w:p>
+      <w:pPr>
+        <w:pStyle w:val="a3"/>
+        <w:numPr>
+          <w:ilvl w:val="1"/>
+          <w:numId w:val="1"/>
+        </w:numPr>
+        <w:spacing w:after="0" w:line="360" w:lineRule="auto"/>
+        <w:jc w:val="both"/>
+      </w:pPr>
+      <w:r>
+        <w:t>Инициализация АЦП</w:t>
+      </w:r>
+    </w:p>
+    <w:p>
+      <w:pPr>
+        <w:pStyle w:val="a3"/>
+        <w:numPr>
+          <w:ilvl w:val="1"/>
+          <w:numId w:val="1"/>
+        </w:numPr>
+        <w:spacing w:after="0" w:line="360" w:lineRule="auto"/>
+        <w:jc w:val="both"/>
+        <w:rPr>
+          <w:color w:val="92D050"/>
+        </w:rPr>
+      </w:pPr>
+      <w:r>
+        <w:rPr>
+          <w:color w:val="92D050"/>
+        </w:rPr>
+        <w:t>Инициализация веб интерфейса для конфигурации/</w:t>
+      </w:r>
+      <w:r>
+        <w:rPr>
+          <w:color w:val="92D050"/>
+          <w:lang w:val="en-US"/>
+        </w:rPr>
+        <w:t>OTA</w:t>
+      </w:r>
+      <w:r>
+        <w:rPr>
+          <w:color w:val="92D050"/>
+        </w:rPr>
+        <w:tab/>
+      </w:r>
+      <w:r>
+        <w:rPr>
+          <w:color w:val="92D050"/>
+        </w:rPr>
+        <w:tab/>
+      </w:r>
+      <w:r>
+        <w:rPr>
+          <w:color w:val="FF0000"/>
+          <w:lang w:val="en-US"/>
+        </w:rPr>
+        <w:sym w:font="Wingdings" w:char="F0FC"/>
+      </w:r>
+    </w:p>
+    <w:p>
+      <w:pPr>
+        <w:pStyle w:val="a3"/>
+        <w:numPr>
+          <w:ilvl w:val="1"/>
+          <w:numId w:val="1"/>
+        </w:numPr>
+        <w:spacing w:after="0" w:line="360" w:lineRule="auto"/>
+        <w:jc w:val="both"/>
+      </w:pPr>
+      <w:r>
+        <w:rPr>
+          <w:strike/>
+        </w:rPr>
+        <w:t xml:space="preserve">Инициализация </w:t>
+      </w:r>
+      <w:r>
+        <w:rPr>
+          <w:strike/>
+          <w:lang w:val="en-US"/>
+        </w:rPr>
+        <w:t>Bluetooth</w:t>
+      </w:r>
+      <w:r>
+        <w:rPr>
+          <w:strike/>
+        </w:rPr>
+        <w:t xml:space="preserve">. </w:t>
+      </w:r>
+      <w:r>
+        <w:t>Инициализация пина сброса</w:t>
+      </w:r>
+    </w:p>
+    <w:p>
+      <w:pPr>
+        <w:pStyle w:val="a3"/>
+        <w:numPr>
+          <w:ilvl w:val="1"/>
+          <w:numId w:val="1"/>
+        </w:numPr>
+        <w:spacing w:after="0" w:line="360" w:lineRule="auto"/>
+        <w:jc w:val="both"/>
+        <w:rPr>
+          <w:color w:val="92D050"/>
+        </w:rPr>
+      </w:pPr>
+      <w:r>
+        <w:rPr>
+          <w:color w:val="92D050"/>
+        </w:rPr>
+        <w:t xml:space="preserve">Инициализация </w:t>
+      </w:r>
+      <w:r>
+        <w:rPr>
+          <w:color w:val="92D050"/>
+          <w:lang w:val="en-US"/>
+        </w:rPr>
+        <w:t>MQTT</w:t>
+      </w:r>
+      <w:r>
+        <w:rPr>
+          <w:color w:val="92D050"/>
+        </w:rPr>
+        <w:t xml:space="preserve"> для </w:t>
+      </w:r>
+      <w:r>
+        <w:rPr>
+          <w:color w:val="92D050"/>
+          <w:lang w:val="en-US"/>
+        </w:rPr>
+        <w:t>wifi</w:t>
+      </w:r>
+      <w:r>
+        <w:rPr>
+          <w:color w:val="92D050"/>
+        </w:rPr>
+        <w:t>/</w:t>
+      </w:r>
+      <w:r>
+        <w:rPr>
+          <w:color w:val="92D050"/>
+          <w:lang w:val="en-US"/>
+        </w:rPr>
+        <w:t>SIM</w:t>
+      </w:r>
+      <w:r>
+        <w:rPr>
+          <w:color w:val="92D050"/>
+        </w:rPr>
+        <w:t>800</w:t>
+      </w:r>
+      <w:r>
+        <w:rPr>
+          <w:color w:val="92D050"/>
+        </w:rPr>
+        <w:tab/>
+      </w:r>
+      <w:r>
+        <w:rPr>
+          <w:color w:val="92D050"/>
+        </w:rPr>
+        <w:tab/>
+      </w:r>
+      <w:r>
+        <w:rPr>
+          <w:color w:val="92D050"/>
+        </w:rPr>
+        <w:tab/>
+      </w:r>
+      <w:r>
+        <w:rPr>
+          <w:color w:val="FF0000"/>
+          <w:lang w:val="en-US"/>
+        </w:rPr>
+        <w:t>wifi</w:t>
+      </w:r>
+      <w:r>
+        <w:rPr>
+          <w:color w:val="FF0000"/>
+        </w:rPr>
+        <w:t xml:space="preserve"> </w:t>
+      </w:r>
+      <w:r>
+        <w:rPr>
+          <w:color w:val="FF0000"/>
+        </w:rPr>
+        <w:sym w:font="Wingdings" w:char="F0FC"/>
+      </w:r>
+      <w:r>
+        <w:rPr>
+          <w:color w:val="FF0000"/>
+        </w:rPr>
+        <w:t xml:space="preserve"> </w:t>
+      </w:r>
+      <w:r>
+        <w:rPr>
+          <w:color w:val="FF0000"/>
+          <w:lang w:val="en-US"/>
+        </w:rPr>
+        <w:t>SIM</w:t>
+      </w:r>
+      <w:r>
+        <w:rPr>
+          <w:color w:val="FF0000"/>
+        </w:rPr>
+        <w:t xml:space="preserve"> </w:t>
+      </w:r>
+      <w:r>
+        <w:rPr>
+          <w:color w:val="FF0000"/>
+        </w:rPr>
+        <w:sym w:font="Wingdings" w:char="F0FC"/>
+      </w:r>
+    </w:p>
+    <w:p>
+      <w:pPr>
+        <w:pStyle w:val="a3"/>
+        <w:numPr>
+          <w:ilvl w:val="1"/>
+          <w:numId w:val="1"/>
+        </w:numPr>
+        <w:spacing w:after="0" w:line="360" w:lineRule="auto"/>
+        <w:jc w:val="both"/>
+      </w:pPr>
+      <w:r>
+        <w:t xml:space="preserve">Загрузка </w:t>
+      </w:r>
+      <w:r>
+        <w:rPr>
+          <w:lang w:val="en-US"/>
+        </w:rPr>
+        <w:t>deviceID</w:t>
+      </w:r>
+    </w:p>
+    <w:p>
+      <w:pPr>
+        <w:pStyle w:val="a3"/>
+        <w:numPr>
+          <w:ilvl w:val="1"/>
+          <w:numId w:val="1"/>
+        </w:numPr>
+        <w:tabs>
+          <w:tab w:val="left" w:pos="1701"/>
+        </w:tabs>
+        <w:spacing w:after="0" w:line="360" w:lineRule="auto"/>
+        <w:jc w:val="both"/>
+        <w:rPr>
+          <w:color w:val="92D050"/>
+        </w:rPr>
+      </w:pPr>
+      <w:r>
+        <w:t xml:space="preserve">Загрузка списка устройств </w:t>
+      </w:r>
+      <w:r>
+        <w:rPr>
+          <w:lang w:val="en-US"/>
+        </w:rPr>
+        <w:t>Modbus</w:t>
+      </w:r>
+    </w:p>
+    <w:p>
+      <w:pPr>
+        <w:pStyle w:val="a3"/>
+        <w:numPr>
+          <w:ilvl w:val="0"/>
+          <w:numId w:val="1"/>
+        </w:numPr>
+        <w:spacing w:after="0" w:line="360" w:lineRule="auto"/>
+        <w:jc w:val="both"/>
+      </w:pPr>
+      <w:r>
+        <w:t>Выполнение задач в цикле</w:t>
+      </w:r>
+    </w:p>
+    <w:p>
+      <w:pPr>
+        <w:pStyle w:val="a3"/>
+        <w:numPr>
+          <w:ilvl w:val="1"/>
+          <w:numId w:val="1"/>
+        </w:numPr>
+        <w:spacing w:after="0" w:line="360" w:lineRule="auto"/>
+        <w:jc w:val="both"/>
+        <w:rPr>
+          <w:color w:val="92D050"/>
+        </w:rPr>
+      </w:pPr>
+      <w:r>
+        <w:rPr>
+          <w:color w:val="92D050"/>
+        </w:rPr>
+        <w:t xml:space="preserve">Опрос регистров </w:t>
+      </w:r>
+      <w:r>
+        <w:rPr>
+          <w:color w:val="92D050"/>
+          <w:lang w:val="en-US"/>
+        </w:rPr>
+        <w:t>Modbus</w:t>
+      </w:r>
+      <w:r>
+        <w:rPr>
+          <w:color w:val="92D050"/>
+        </w:rPr>
+        <w:tab/>
+      </w:r>
+      <w:r>
+        <w:rPr>
+          <w:color w:val="92D050"/>
+        </w:rPr>
+        <w:tab/>
+      </w:r>
+      <w:r>
+        <w:rPr>
+          <w:color w:val="92D050"/>
+        </w:rPr>
+        <w:tab/>
+      </w:r>
+      <w:r>
+        <w:rPr>
+          <w:color w:val="92D050"/>
+        </w:rPr>
+        <w:tab/>
+      </w:r>
+      <w:r>
+        <w:rPr>
+          <w:color w:val="92D050"/>
+        </w:rPr>
+        <w:tab/>
+      </w:r>
+      <w:r>
+        <w:rPr>
+          <w:color w:val="92D050"/>
+        </w:rPr>
+        <w:tab/>
+      </w:r>
+      <w:r>
+        <w:rPr>
+          <w:color w:val="92D050"/>
+        </w:rPr>
+        <w:tab/>
+      </w:r>
+      <w:r>
+        <w:rPr>
+          <w:color w:val="FF0000"/>
+        </w:rPr>
+        <w:sym w:font="Wingdings" w:char="F0FC"/>
+      </w:r>
+    </w:p>
+    <w:p>
+      <w:pPr>
+        <w:pStyle w:val="a3"/>
+        <w:numPr>
+          <w:ilvl w:val="1"/>
+          <w:numId w:val="1"/>
+        </w:numPr>
+        <w:spacing w:after="0" w:line="360" w:lineRule="auto"/>
+        <w:jc w:val="both"/>
+      </w:pPr>
+      <w:r>
+        <w:t xml:space="preserve">Запрос геоданных через </w:t>
+      </w:r>
+      <w:r>
+        <w:rPr>
+          <w:lang w:val="en-US"/>
+        </w:rPr>
+        <w:t>SIM800</w:t>
+      </w:r>
+    </w:p>
+    <w:p>
+      <w:pPr>
+        <w:pStyle w:val="a3"/>
+        <w:numPr>
+          <w:ilvl w:val="1"/>
+          <w:numId w:val="1"/>
+        </w:numPr>
+        <w:spacing w:after="0" w:line="360" w:lineRule="auto"/>
+        <w:jc w:val="both"/>
+        <w:rPr>
+          <w:color w:val="92D050"/>
+        </w:rPr>
+      </w:pPr>
+      <w:r>
+        <w:rPr>
+          <w:color w:val="92D050"/>
+        </w:rPr>
+        <w:t xml:space="preserve">Передача данных на </w:t>
+      </w:r>
+      <w:r>
+        <w:rPr>
+          <w:color w:val="92D050"/>
+          <w:lang w:val="en-US"/>
+        </w:rPr>
+        <w:t>MQTT</w:t>
+      </w:r>
+      <w:r>
+        <w:rPr>
+          <w:color w:val="92D050"/>
+        </w:rPr>
+        <w:t xml:space="preserve"> брокер</w:t>
+      </w:r>
+      <w:r>
+        <w:rPr>
+          <w:color w:val="92D050"/>
+        </w:rPr>
+        <w:t xml:space="preserve"> через </w:t>
+      </w:r>
+      <w:r>
+        <w:rPr>
+          <w:color w:val="92D050"/>
+          <w:lang w:val="en-US"/>
+        </w:rPr>
+        <w:t>wifi</w:t>
+      </w:r>
+      <w:r>
+        <w:rPr>
+          <w:color w:val="92D050"/>
+        </w:rPr>
+        <w:t>/</w:t>
+      </w:r>
+      <w:r>
+        <w:rPr>
+          <w:color w:val="FF0000"/>
+          <w:lang w:val="en-US"/>
+        </w:rPr>
+        <w:t>SIM</w:t>
+      </w:r>
+      <w:r>
+        <w:rPr>
+          <w:color w:val="FF0000"/>
+        </w:rPr>
+        <w:t>800</w:t>
+      </w:r>
+      <w:r>
+        <w:rPr>
+          <w:color w:val="FF0000"/>
+        </w:rPr>
+        <w:t xml:space="preserve"> </w:t>
+      </w:r>
+      <w:r>
+        <w:rPr>
+          <w:color w:val="FF0000"/>
+          <w:lang w:val="en-US"/>
+        </w:rPr>
+        <w:t>wifi</w:t>
+      </w:r>
+      <w:r>
+        <w:rPr>
+          <w:color w:val="FF0000"/>
+        </w:rPr>
+        <w:t xml:space="preserve"> </w:t>
+      </w:r>
+      <w:r>
+        <w:rPr>
+          <w:color w:val="FF0000"/>
+        </w:rPr>
+        <w:sym w:font="Wingdings" w:char="F0FC"/>
+      </w:r>
+      <w:r>
+        <w:rPr>
+          <w:color w:val="FF0000"/>
+        </w:rPr>
+        <w:t xml:space="preserve"> </w:t>
+      </w:r>
+      <w:r>
+        <w:rPr>
+          <w:color w:val="FF0000"/>
+          <w:lang w:val="en-US"/>
+        </w:rPr>
+        <w:t>SIM</w:t>
+      </w:r>
+      <w:r>
+        <w:rPr>
+          <w:color w:val="FF0000"/>
+        </w:rPr>
+        <w:t xml:space="preserve"> </w:t>
+      </w:r>
+      <w:r>
+        <w:rPr>
+          <w:color w:val="FF0000"/>
+        </w:rPr>
+        <w:sym w:font="Wingdings" w:char="F0FC"/>
+      </w:r>
+    </w:p>
+    <w:p>
+      <w:pPr>
+        <w:pStyle w:val="a3"/>
+        <w:numPr>
+          <w:ilvl w:val="1"/>
+          <w:numId w:val="1"/>
+        </w:numPr>
+        <w:spacing w:after="0" w:line="360" w:lineRule="auto"/>
+        <w:jc w:val="both"/>
+        <w:rPr>
+          <w:color w:val="92D050"/>
+        </w:rPr>
+      </w:pPr>
+      <w:r>
+        <w:rPr>
+          <w:color w:val="92D050"/>
+        </w:rPr>
+        <w:t xml:space="preserve">Запрос актуальной версии ПО с сервера. Обновление ПО через </w:t>
+      </w:r>
+      <w:r>
+        <w:rPr>
+          <w:color w:val="92D050"/>
+          <w:lang w:val="en-US"/>
+        </w:rPr>
+        <w:t>wifi</w:t>
+      </w:r>
+      <w:r>
+        <w:rPr>
+          <w:color w:val="92D050"/>
+        </w:rPr>
+        <w:t>/</w:t>
+      </w:r>
+      <w:r>
+        <w:rPr>
+          <w:color w:val="FF0000"/>
+          <w:lang w:val="en-US"/>
+        </w:rPr>
+        <w:t>SIM</w:t>
+      </w:r>
+      <w:r>
+        <w:rPr>
+          <w:color w:val="FF0000"/>
+        </w:rPr>
+        <w:t>800</w:t>
+      </w:r>
+      <w:r>
+        <w:rPr>
+          <w:color w:val="92D050"/>
+        </w:rPr>
+        <w:t xml:space="preserve"> по необходимости</w:t>
+      </w:r>
+      <w:r>
+        <w:rPr>
+          <w:color w:val="92D050"/>
+        </w:rPr>
+        <w:tab/>
+      </w:r>
+      <w:r>
+        <w:rPr>
+          <w:color w:val="92D050"/>
+        </w:rPr>
+        <w:tab/>
+      </w:r>
+      <w:r>
+        <w:rPr>
+          <w:color w:val="92D050"/>
+        </w:rPr>
+        <w:tab/>
+      </w:r>
+      <w:r>
+        <w:rPr>
+          <w:color w:val="92D050"/>
+        </w:rPr>
+        <w:tab/>
+      </w:r>
+      <w:r>
+        <w:rPr>
+          <w:color w:val="FF0000"/>
+          <w:lang w:val="en-US"/>
+        </w:rPr>
+        <w:t>wifi</w:t>
+      </w:r>
+      <w:r>
+        <w:rPr>
+          <w:color w:val="FF0000"/>
+        </w:rPr>
+        <w:t xml:space="preserve"> </w:t>
+      </w:r>
+      <w:r>
+        <w:rPr>
+          <w:color w:val="FF0000"/>
+        </w:rPr>
+        <w:sym w:font="Wingdings" w:char="F0FC"/>
+      </w:r>
+      <w:r>
+        <w:rPr>
+          <w:color w:val="FF0000"/>
+        </w:rPr>
+        <w:t xml:space="preserve"> </w:t>
+      </w:r>
+      <w:r>
+        <w:rPr>
+          <w:color w:val="FF0000"/>
+          <w:lang w:val="en-US"/>
+        </w:rPr>
+        <w:t>SIM</w:t>
+      </w:r>
+      <w:r>
+        <w:rPr>
+          <w:color w:val="FF0000"/>
+        </w:rPr>
+        <w:t xml:space="preserve"> </w:t>
+      </w:r>
+      <w:r>
+        <w:rPr>
+          <w:color w:val="FF0000"/>
         </w:rPr>
         <w:sym w:font="Wingdings" w:char="F0FB"/>
       </w:r>
@@ -241,65 +986,48 @@
         </w:numPr>
         <w:spacing w:after="0" w:line="360" w:lineRule="auto"/>
         <w:jc w:val="both"/>
-        <w:rPr>
-          <w:color w:val="92D050"/>
-        </w:rPr>
-      </w:pPr>
-      <w:r>
-        <w:rPr>
-          <w:color w:val="92D050"/>
-        </w:rPr>
-        <w:t xml:space="preserve">Проверка </w:t>
-      </w:r>
-      <w:r>
-        <w:rPr>
-          <w:color w:val="92D050"/>
-          <w:lang w:val="en-US"/>
-        </w:rPr>
-        <w:t>wifi</w:t>
-      </w:r>
-      <w:r>
-        <w:rPr>
-          <w:color w:val="92D050"/>
-        </w:rPr>
-        <w:t>/</w:t>
-      </w:r>
-      <w:r>
-        <w:rPr>
-          <w:color w:val="92D050"/>
-          <w:lang w:val="en-US"/>
-        </w:rPr>
-        <w:t>sim</w:t>
-      </w:r>
-      <w:r>
-        <w:rPr>
-          <w:color w:val="92D050"/>
-        </w:rPr>
-        <w:t>800. Выбор протокола передачи</w:t>
-      </w:r>
-      <w:r>
-        <w:rPr>
-          <w:color w:val="92D050"/>
-        </w:rPr>
-        <w:tab/>
-      </w:r>
-      <w:r>
-        <w:rPr>
-          <w:color w:val="92D050"/>
-        </w:rPr>
-        <w:tab/>
-      </w:r>
-      <w:r>
-        <w:rPr>
-          <w:color w:val="92D050"/>
-        </w:rPr>
-        <w:tab/>
-      </w:r>
-      <w:r>
-        <w:rPr>
-          <w:color w:val="FF0000"/>
-        </w:rPr>
-        <w:sym w:font="Wingdings" w:char="F0FC"/>
+      </w:pPr>
+      <w:r>
+        <w:t>Мониторинг питания. Отправка</w:t>
+      </w:r>
+      <w:r>
+        <w:t xml:space="preserve"> </w:t>
+      </w:r>
+      <w:r>
+        <w:rPr>
+          <w:lang w:val="en-US"/>
+        </w:rPr>
+        <w:t>last</w:t>
+      </w:r>
+      <w:r>
+        <w:t xml:space="preserve"> </w:t>
+      </w:r>
+      <w:r>
+        <w:rPr>
+          <w:lang w:val="en-US"/>
+        </w:rPr>
+        <w:t>will</w:t>
+      </w:r>
+      <w:r>
+        <w:t xml:space="preserve"> </w:t>
+      </w:r>
+      <w:r>
+        <w:rPr>
+          <w:lang w:val="en-US"/>
+        </w:rPr>
+        <w:t>message</w:t>
+      </w:r>
+      <w:r>
+        <w:t xml:space="preserve"> </w:t>
+      </w:r>
+      <w:r>
+        <w:t>по</w:t>
+      </w:r>
+      <w:r>
+        <w:t xml:space="preserve"> </w:t>
+      </w:r>
+      <w:r>
+        <w:t>необходимости</w:t>
       </w:r>
     </w:p>
     <w:p>
@@ -319,98 +1047,7 @@
         <w:rPr>
           <w:color w:val="92D050"/>
         </w:rPr>
-        <w:t xml:space="preserve">Инициализация </w:t>
-      </w:r>
-      <w:r>
-        <w:rPr>
-          <w:color w:val="92D050"/>
-          <w:lang w:val="en-US"/>
-        </w:rPr>
-        <w:t>Modbus</w:t>
-      </w:r>
-      <w:r>
-        <w:rPr>
-          <w:color w:val="92D050"/>
-        </w:rPr>
-        <w:tab/>
-      </w:r>
-      <w:r>
-        <w:rPr>
-          <w:color w:val="92D050"/>
-        </w:rPr>
-        <w:tab/>
-      </w:r>
-      <w:r>
-        <w:rPr>
-          <w:color w:val="92D050"/>
-        </w:rPr>
-        <w:tab/>
-      </w:r>
-      <w:r>
-        <w:rPr>
-          <w:color w:val="92D050"/>
-        </w:rPr>
-        <w:tab/>
-      </w:r>
-      <w:r>
-        <w:rPr>
-          <w:color w:val="FF0000"/>
-        </w:rPr>
-        <w:t xml:space="preserve">Проблемы с </w:t>
-      </w:r>
-      <w:r>
-        <w:rPr>
-          <w:color w:val="FF0000"/>
-          <w:lang w:val="en-US"/>
-        </w:rPr>
-        <w:t>RS</w:t>
-      </w:r>
-      <w:r>
-        <w:rPr>
-          <w:color w:val="FF0000"/>
-        </w:rPr>
-        <w:t xml:space="preserve">485 </w:t>
-      </w:r>
-      <w:r>
-        <w:rPr>
-          <w:color w:val="FF0000"/>
-          <w:lang w:val="en-US"/>
-        </w:rPr>
-        <w:sym w:font="Wingdings" w:char="F0FB"/>
-      </w:r>
-    </w:p>
-    <w:p>
-      <w:pPr>
-        <w:pStyle w:val="a3"/>
-        <w:numPr>
-          <w:ilvl w:val="1"/>
-          <w:numId w:val="1"/>
-        </w:numPr>
-        <w:spacing w:after="0" w:line="360" w:lineRule="auto"/>
-        <w:jc w:val="both"/>
-      </w:pPr>
-      <w:r>
-        <w:t>Инициализация АЦП</w:t>
-      </w:r>
-    </w:p>
-    <w:p>
-      <w:pPr>
-        <w:pStyle w:val="a3"/>
-        <w:numPr>
-          <w:ilvl w:val="1"/>
-          <w:numId w:val="1"/>
-        </w:numPr>
-        <w:spacing w:after="0" w:line="360" w:lineRule="auto"/>
-        <w:jc w:val="both"/>
-        <w:rPr>
-          <w:color w:val="92D050"/>
-        </w:rPr>
-      </w:pPr>
-      <w:r>
-        <w:rPr>
-          <w:color w:val="92D050"/>
-        </w:rPr>
-        <w:t>Инициализация веб интерфейса для конфигурации/</w:t>
+        <w:t>Вызов функции веб интерфейса для конфигурации/</w:t>
       </w:r>
       <w:r>
         <w:rPr>
@@ -422,609 +1059,12 @@
       <w:r>
         <w:rPr>
           <w:color w:val="92D050"/>
-          <w:lang w:val="en-US"/>
-        </w:rPr>
-        <w:tab/>
-      </w:r>
-      <w:r>
-        <w:rPr>
-          <w:color w:val="92D050"/>
-          <w:lang w:val="en-US"/>
-        </w:rPr>
-        <w:tab/>
-      </w:r>
-      <w:r>
-        <w:rPr>
-          <w:color w:val="FF0000"/>
-          <w:lang w:val="en-US"/>
-        </w:rPr>
-        <w:sym w:font="Wingdings" w:char="F0FC"/>
-      </w:r>
-    </w:p>
-    <w:p>
-      <w:pPr>
-        <w:pStyle w:val="a3"/>
-        <w:numPr>
-          <w:ilvl w:val="1"/>
-          <w:numId w:val="1"/>
-        </w:numPr>
-        <w:spacing w:after="0" w:line="360" w:lineRule="auto"/>
-        <w:jc w:val="both"/>
-      </w:pPr>
-      <w:r>
-        <w:rPr>
-          <w:strike/>
-        </w:rPr>
-        <w:t xml:space="preserve">Инициализация </w:t>
-      </w:r>
-      <w:r>
-        <w:rPr>
-          <w:strike/>
-          <w:lang w:val="en-US"/>
-        </w:rPr>
-        <w:t>Bluetooth</w:t>
-      </w:r>
-      <w:r>
-        <w:rPr>
-          <w:strike/>
-        </w:rPr>
-        <w:t xml:space="preserve">. </w:t>
-      </w:r>
-      <w:r>
-        <w:t>Инициализация пина сброса</w:t>
-      </w:r>
-    </w:p>
-    <w:p>
-      <w:pPr>
-        <w:pStyle w:val="a3"/>
-        <w:numPr>
-          <w:ilvl w:val="1"/>
-          <w:numId w:val="1"/>
-        </w:numPr>
-        <w:spacing w:after="0" w:line="360" w:lineRule="auto"/>
-        <w:jc w:val="both"/>
-        <w:rPr>
-          <w:color w:val="92D050"/>
-        </w:rPr>
-      </w:pPr>
-      <w:r>
-        <w:rPr>
-          <w:color w:val="92D050"/>
-        </w:rPr>
-        <w:t xml:space="preserve">Инициализация </w:t>
-      </w:r>
-      <w:r>
-        <w:rPr>
-          <w:color w:val="92D050"/>
-          <w:lang w:val="en-US"/>
-        </w:rPr>
-        <w:t>MQTT</w:t>
-      </w:r>
-      <w:r>
-        <w:rPr>
-          <w:color w:val="92D050"/>
-        </w:rPr>
-        <w:t xml:space="preserve"> для </w:t>
-      </w:r>
-      <w:r>
-        <w:rPr>
-          <w:color w:val="92D050"/>
-          <w:lang w:val="en-US"/>
-        </w:rPr>
-        <w:t>wifi</w:t>
-      </w:r>
-      <w:r>
-        <w:rPr>
-          <w:color w:val="92D050"/>
-        </w:rPr>
-        <w:t>/</w:t>
-      </w:r>
-      <w:r>
-        <w:rPr>
-          <w:color w:val="92D050"/>
-          <w:lang w:val="en-US"/>
-        </w:rPr>
-        <w:t>SIM</w:t>
-      </w:r>
-      <w:r>
-        <w:rPr>
-          <w:color w:val="92D050"/>
-        </w:rPr>
-        <w:t>800</w:t>
-      </w:r>
-      <w:r>
-        <w:rPr>
-          <w:color w:val="92D050"/>
-        </w:rPr>
-        <w:tab/>
-      </w:r>
-      <w:r>
-        <w:rPr>
-          <w:color w:val="92D050"/>
-        </w:rPr>
-        <w:tab/>
-      </w:r>
-      <w:r>
-        <w:rPr>
-          <w:color w:val="92D050"/>
-        </w:rPr>
-        <w:tab/>
-      </w:r>
-      <w:r>
-        <w:rPr>
-          <w:color w:val="FF0000"/>
-          <w:lang w:val="en-US"/>
-        </w:rPr>
-        <w:t>wifi</w:t>
-      </w:r>
-      <w:r>
-        <w:rPr>
-          <w:color w:val="FF0000"/>
-        </w:rPr>
-        <w:t xml:space="preserve"> </w:t>
-      </w:r>
-      <w:r>
-        <w:rPr>
-          <w:color w:val="FF0000"/>
-        </w:rPr>
-        <w:sym w:font="Wingdings" w:char="F0FC"/>
-      </w:r>
-      <w:r>
-        <w:rPr>
-          <w:color w:val="FF0000"/>
-        </w:rPr>
-        <w:t xml:space="preserve"> </w:t>
-      </w:r>
-      <w:r>
-        <w:rPr>
-          <w:color w:val="FF0000"/>
-          <w:lang w:val="en-US"/>
-        </w:rPr>
-        <w:t>SIM</w:t>
-      </w:r>
-      <w:r>
-        <w:rPr>
-          <w:color w:val="FF0000"/>
-        </w:rPr>
-        <w:t xml:space="preserve"> </w:t>
-      </w:r>
-      <w:r>
-        <w:rPr>
-          <w:color w:val="FF0000"/>
-        </w:rPr>
-        <w:sym w:font="Wingdings" w:char="F0FB"/>
-      </w:r>
-    </w:p>
-    <w:p>
-      <w:pPr>
-        <w:pStyle w:val="a3"/>
-        <w:numPr>
-          <w:ilvl w:val="0"/>
-          <w:numId w:val="1"/>
-        </w:numPr>
-        <w:spacing w:after="0" w:line="360" w:lineRule="auto"/>
-        <w:jc w:val="both"/>
-      </w:pPr>
-      <w:r>
-        <w:t>Выполнение задач в цикле</w:t>
-      </w:r>
-    </w:p>
-    <w:p>
-      <w:pPr>
-        <w:pStyle w:val="a3"/>
-        <w:numPr>
-          <w:ilvl w:val="1"/>
-          <w:numId w:val="1"/>
-        </w:numPr>
-        <w:spacing w:after="0" w:line="360" w:lineRule="auto"/>
-        <w:jc w:val="both"/>
-        <w:rPr>
-          <w:color w:val="92D050"/>
-        </w:rPr>
-      </w:pPr>
-      <w:r>
-        <w:rPr>
-          <w:color w:val="92D050"/>
-        </w:rPr>
-        <w:t xml:space="preserve">Опрос регистров </w:t>
-      </w:r>
-      <w:r>
-        <w:rPr>
-          <w:color w:val="92D050"/>
-          <w:lang w:val="en-US"/>
-        </w:rPr>
-        <w:t>Modbus</w:t>
-      </w:r>
-      <w:r>
-        <w:rPr>
-          <w:color w:val="92D050"/>
-        </w:rPr>
-        <w:tab/>
-      </w:r>
-      <w:r>
-        <w:rPr>
-          <w:color w:val="92D050"/>
-        </w:rPr>
-        <w:tab/>
-      </w:r>
-      <w:r>
-        <w:rPr>
-          <w:color w:val="92D050"/>
-        </w:rPr>
-        <w:tab/>
-      </w:r>
-      <w:r>
-        <w:rPr>
-          <w:color w:val="92D050"/>
-        </w:rPr>
-        <w:tab/>
-      </w:r>
-      <w:r>
-        <w:rPr>
-          <w:color w:val="FF0000"/>
-        </w:rPr>
-        <w:t xml:space="preserve">Проблемы с </w:t>
-      </w:r>
-      <w:r>
-        <w:rPr>
-          <w:color w:val="FF0000"/>
-          <w:lang w:val="en-US"/>
-        </w:rPr>
-        <w:t>RS</w:t>
-      </w:r>
-      <w:r>
-        <w:rPr>
-          <w:color w:val="FF0000"/>
-        </w:rPr>
-        <w:t xml:space="preserve">485 </w:t>
-      </w:r>
-      <w:r>
-        <w:rPr>
-          <w:color w:val="FF0000"/>
-          <w:lang w:val="en-US"/>
-        </w:rPr>
-        <w:sym w:font="Wingdings" w:char="F0FB"/>
-      </w:r>
-    </w:p>
-    <w:p>
-      <w:pPr>
-        <w:pStyle w:val="a3"/>
-        <w:numPr>
-          <w:ilvl w:val="1"/>
-          <w:numId w:val="1"/>
-        </w:numPr>
-        <w:spacing w:after="0" w:line="360" w:lineRule="auto"/>
-        <w:jc w:val="both"/>
-      </w:pPr>
-      <w:r>
-        <w:t xml:space="preserve">Запрос геоданных через </w:t>
-      </w:r>
-      <w:r>
-        <w:rPr>
-          <w:lang w:val="en-US"/>
-        </w:rPr>
-        <w:t>SIM800</w:t>
-      </w:r>
-    </w:p>
-    <w:p>
-      <w:pPr>
-        <w:pStyle w:val="a3"/>
-        <w:numPr>
-          <w:ilvl w:val="1"/>
-          <w:numId w:val="1"/>
-        </w:numPr>
-        <w:spacing w:after="0" w:line="360" w:lineRule="auto"/>
-        <w:jc w:val="both"/>
-        <w:rPr>
-          <w:color w:val="92D050"/>
-        </w:rPr>
-      </w:pPr>
-      <w:r>
-        <w:rPr>
-          <w:color w:val="92D050"/>
-        </w:rPr>
-        <w:t xml:space="preserve">Передача данных на </w:t>
-      </w:r>
-      <w:r>
-        <w:rPr>
-          <w:color w:val="92D050"/>
-          <w:lang w:val="en-US"/>
-        </w:rPr>
-        <w:t>MQTT</w:t>
-      </w:r>
-      <w:r>
-        <w:rPr>
-          <w:color w:val="92D050"/>
-        </w:rPr>
-        <w:t xml:space="preserve"> брокер</w:t>
-      </w:r>
-      <w:r>
-        <w:rPr>
-          <w:color w:val="92D050"/>
-        </w:rPr>
-        <w:t xml:space="preserve"> через </w:t>
-      </w:r>
-      <w:r>
-        <w:rPr>
-          <w:color w:val="92D050"/>
-          <w:lang w:val="en-US"/>
-        </w:rPr>
-        <w:t>wifi</w:t>
-      </w:r>
-      <w:r>
-        <w:rPr>
-          <w:color w:val="92D050"/>
-        </w:rPr>
-        <w:t>/</w:t>
-      </w:r>
-      <w:r>
-        <w:rPr>
-          <w:color w:val="92D050"/>
-          <w:lang w:val="en-US"/>
-        </w:rPr>
-        <w:t>SIM</w:t>
-      </w:r>
-      <w:r>
-        <w:rPr>
-          <w:color w:val="92D050"/>
-        </w:rPr>
-        <w:t>800</w:t>
-      </w:r>
-      <w:r>
-        <w:rPr>
-          <w:color w:val="FF0000"/>
-        </w:rPr>
-        <w:t xml:space="preserve"> </w:t>
-      </w:r>
-      <w:r>
-        <w:rPr>
-          <w:color w:val="FF0000"/>
-          <w:lang w:val="en-US"/>
-        </w:rPr>
-        <w:t>wifi</w:t>
-      </w:r>
-      <w:r>
-        <w:rPr>
-          <w:color w:val="FF0000"/>
-        </w:rPr>
-        <w:t xml:space="preserve"> </w:t>
-      </w:r>
-      <w:r>
-        <w:rPr>
-          <w:color w:val="FF0000"/>
-        </w:rPr>
-        <w:sym w:font="Wingdings" w:char="F0FC"/>
-      </w:r>
-      <w:r>
-        <w:rPr>
-          <w:color w:val="FF0000"/>
-        </w:rPr>
-        <w:t xml:space="preserve"> </w:t>
-      </w:r>
-      <w:r>
-        <w:rPr>
-          <w:color w:val="FF0000"/>
-          <w:lang w:val="en-US"/>
-        </w:rPr>
-        <w:t>SIM</w:t>
-      </w:r>
-      <w:r>
-        <w:rPr>
-          <w:color w:val="FF0000"/>
-        </w:rPr>
-        <w:t xml:space="preserve"> </w:t>
-      </w:r>
-      <w:r>
-        <w:rPr>
-          <w:color w:val="FF0000"/>
-        </w:rPr>
-        <w:sym w:font="Wingdings" w:char="F0FB"/>
-      </w:r>
-    </w:p>
-    <w:p>
-      <w:pPr>
-        <w:pStyle w:val="a3"/>
-        <w:numPr>
-          <w:ilvl w:val="1"/>
-          <w:numId w:val="1"/>
-        </w:numPr>
-        <w:spacing w:after="0" w:line="360" w:lineRule="auto"/>
-        <w:jc w:val="both"/>
-        <w:rPr>
-          <w:color w:val="92D050"/>
-        </w:rPr>
-      </w:pPr>
-      <w:r>
-        <w:rPr>
-          <w:color w:val="92D050"/>
-        </w:rPr>
-        <w:t xml:space="preserve">Запрос актуальной версии ПО с сервера. Обновление ПО через </w:t>
-      </w:r>
-      <w:r>
-        <w:rPr>
-          <w:color w:val="92D050"/>
-          <w:lang w:val="en-US"/>
-        </w:rPr>
-        <w:t>wifi</w:t>
-      </w:r>
-      <w:r>
-        <w:rPr>
-          <w:color w:val="92D050"/>
-        </w:rPr>
-        <w:t>/</w:t>
-      </w:r>
-      <w:r>
-        <w:rPr>
-          <w:color w:val="92D050"/>
-          <w:lang w:val="en-US"/>
-        </w:rPr>
-        <w:t>SIM</w:t>
-      </w:r>
-      <w:r>
-        <w:rPr>
-          <w:color w:val="92D050"/>
-        </w:rPr>
-        <w:t>800 по необходимости</w:t>
-      </w:r>
-      <w:r>
-        <w:rPr>
-          <w:color w:val="92D050"/>
-        </w:rPr>
-        <w:tab/>
-      </w:r>
-      <w:r>
-        <w:rPr>
-          <w:color w:val="92D050"/>
-        </w:rPr>
-        <w:tab/>
-      </w:r>
-      <w:r>
-        <w:rPr>
-          <w:color w:val="92D050"/>
-        </w:rPr>
-        <w:tab/>
-      </w:r>
-      <w:r>
-        <w:rPr>
-          <w:color w:val="92D050"/>
-        </w:rPr>
-        <w:tab/>
-      </w:r>
-      <w:r>
-        <w:rPr>
-          <w:color w:val="FF0000"/>
-          <w:lang w:val="en-US"/>
-        </w:rPr>
-        <w:t>wifi</w:t>
-      </w:r>
-      <w:r>
-        <w:rPr>
-          <w:color w:val="FF0000"/>
-        </w:rPr>
-        <w:t xml:space="preserve"> </w:t>
-      </w:r>
-      <w:r>
-        <w:rPr>
-          <w:color w:val="FF0000"/>
-        </w:rPr>
-        <w:sym w:font="Wingdings" w:char="F0FC"/>
-      </w:r>
-      <w:r>
-        <w:rPr>
-          <w:color w:val="FF0000"/>
-        </w:rPr>
-        <w:t xml:space="preserve"> </w:t>
-      </w:r>
-      <w:r>
-        <w:rPr>
-          <w:color w:val="FF0000"/>
-          <w:lang w:val="en-US"/>
-        </w:rPr>
-        <w:t>SIM</w:t>
-      </w:r>
-      <w:r>
-        <w:rPr>
-          <w:color w:val="FF0000"/>
-        </w:rPr>
-        <w:t xml:space="preserve"> </w:t>
-      </w:r>
-      <w:r>
-        <w:rPr>
-          <w:color w:val="FF0000"/>
-        </w:rPr>
-        <w:sym w:font="Wingdings" w:char="F0FB"/>
-      </w:r>
-    </w:p>
-    <w:p>
-      <w:pPr>
-        <w:pStyle w:val="a3"/>
-        <w:numPr>
-          <w:ilvl w:val="1"/>
-          <w:numId w:val="1"/>
-        </w:numPr>
-        <w:spacing w:after="0" w:line="360" w:lineRule="auto"/>
-        <w:jc w:val="both"/>
-      </w:pPr>
-      <w:r>
-        <w:t>Мониторинг питания. Отправка</w:t>
-      </w:r>
-      <w:r>
-        <w:t xml:space="preserve"> </w:t>
-      </w:r>
-      <w:r>
-        <w:rPr>
-          <w:lang w:val="en-US"/>
-        </w:rPr>
-        <w:t>last</w:t>
-      </w:r>
-      <w:r>
-        <w:t xml:space="preserve"> </w:t>
-      </w:r>
-      <w:r>
-        <w:rPr>
-          <w:lang w:val="en-US"/>
-        </w:rPr>
-        <w:t>will</w:t>
-      </w:r>
-      <w:r>
-        <w:t xml:space="preserve"> </w:t>
-      </w:r>
-      <w:r>
-        <w:rPr>
-          <w:lang w:val="en-US"/>
-        </w:rPr>
-        <w:t>message</w:t>
-      </w:r>
-      <w:r>
-        <w:t xml:space="preserve"> </w:t>
-      </w:r>
-      <w:r>
-        <w:t>по</w:t>
-      </w:r>
-      <w:r>
-        <w:t xml:space="preserve"> </w:t>
-      </w:r>
-      <w:r>
-        <w:t>необходимости</w:t>
-      </w:r>
-    </w:p>
-    <w:p>
-      <w:pPr>
-        <w:pStyle w:val="a3"/>
-        <w:numPr>
-          <w:ilvl w:val="1"/>
-          <w:numId w:val="1"/>
-        </w:numPr>
-        <w:spacing w:after="0" w:line="360" w:lineRule="auto"/>
-        <w:jc w:val="both"/>
-        <w:rPr>
-          <w:color w:val="92D050"/>
-        </w:rPr>
-      </w:pPr>
-      <w:r>
-        <w:rPr>
-          <w:color w:val="92D050"/>
-        </w:rPr>
-        <w:t>Вызов функции веб интерфейса для конфигурации/</w:t>
-      </w:r>
-      <w:r>
-        <w:rPr>
-          <w:color w:val="92D050"/>
-          <w:lang w:val="en-US"/>
-        </w:rPr>
-        <w:t>OTA</w:t>
-      </w:r>
-      <w:r>
-        <w:rPr>
-          <w:color w:val="92D050"/>
-          <w:lang w:val="en-US"/>
-        </w:rPr>
-        <w:tab/>
-      </w:r>
-      <w:r>
-        <w:rPr>
-          <w:color w:val="92D050"/>
-          <w:lang w:val="en-US"/>
+        </w:rPr>
+        <w:tab/>
+      </w:r>
+      <w:r>
+        <w:rPr>
+          <w:color w:val="92D050"/>
         </w:rPr>
         <w:tab/>
       </w:r>

</xml_diff>

<commit_message>
add download splited fw and send to telegram via sim
</commit_message>
<xml_diff>
--- a/План работ по Метео.docx
+++ b/План работ по Метео.docx
@@ -632,6 +632,102 @@
         </w:rPr>
         <w:t>Modbus</w:t>
       </w:r>
+      <w:r>
+        <w:t xml:space="preserve">. Настройки </w:t>
+      </w:r>
+      <w:r>
+        <w:rPr>
+          <w:lang w:val="en-US"/>
+        </w:rPr>
+        <w:t xml:space="preserve">Modbus: </w:t>
+      </w:r>
+      <w:r>
+        <w:t>скорость, чётность</w:t>
+      </w:r>
+    </w:p>
+    <w:p>
+      <w:pPr>
+        <w:pStyle w:val="a3"/>
+        <w:numPr>
+          <w:ilvl w:val="1"/>
+          <w:numId w:val="1"/>
+        </w:numPr>
+        <w:tabs>
+          <w:tab w:val="left" w:pos="1701"/>
+        </w:tabs>
+        <w:spacing w:after="0" w:line="360" w:lineRule="auto"/>
+        <w:jc w:val="both"/>
+        <w:rPr>
+          <w:color w:val="92D050"/>
+        </w:rPr>
+      </w:pPr>
+      <w:r>
+        <w:t>Авторизация в веб-интерфейсе</w:t>
+      </w:r>
+      <w:r>
+        <w:t>. Дизайн веб-интерфейса (колонка-список</w:t>
+      </w:r>
+      <w:r>
+        <w:t>,</w:t>
+      </w:r>
+      <w:r>
+        <w:t xml:space="preserve"> </w:t>
+      </w:r>
+      <w:r>
+        <w:t>настройки и кнопки</w:t>
+      </w:r>
+      <w:r>
+        <w:t>)</w:t>
+      </w:r>
+      <w:r>
+        <w:t xml:space="preserve">, как в </w:t>
+      </w:r>
+      <w:r>
+        <w:rPr>
+          <w:lang w:val="en-US"/>
+        </w:rPr>
+        <w:t>tpLink</w:t>
+      </w:r>
+    </w:p>
+    <w:p>
+      <w:pPr>
+        <w:pStyle w:val="a3"/>
+        <w:numPr>
+          <w:ilvl w:val="1"/>
+          <w:numId w:val="1"/>
+        </w:numPr>
+        <w:tabs>
+          <w:tab w:val="left" w:pos="1701"/>
+        </w:tabs>
+        <w:spacing w:after="0" w:line="360" w:lineRule="auto"/>
+        <w:jc w:val="both"/>
+        <w:rPr>
+          <w:color w:val="92D050"/>
+        </w:rPr>
+      </w:pPr>
+      <w:r>
+        <w:t>Настройка телеграмм-бота</w:t>
+      </w:r>
+    </w:p>
+    <w:p>
+      <w:pPr>
+        <w:pStyle w:val="a3"/>
+        <w:numPr>
+          <w:ilvl w:val="1"/>
+          <w:numId w:val="1"/>
+        </w:numPr>
+        <w:tabs>
+          <w:tab w:val="left" w:pos="1701"/>
+        </w:tabs>
+        <w:spacing w:after="0" w:line="360" w:lineRule="auto"/>
+        <w:jc w:val="both"/>
+        <w:rPr>
+          <w:color w:val="92D050"/>
+        </w:rPr>
+      </w:pPr>
+      <w:r>
+        <w:t>Настройка номера телефона для аларма</w:t>
+      </w:r>
     </w:p>
     <w:p>
       <w:pPr>
@@ -1211,6 +1307,7 @@
         <w:jc w:val="both"/>
       </w:pPr>
       <w:r>
+        <w:lastRenderedPageBreak/>
         <w:t xml:space="preserve">ПРОВЕРИТЬ ВСЕ КОММЕНТАРИИ ПЕРЕД ПРОДАКШЕНОМ! УБРАНА ПУБЛИКАЦИЯ </w:t>
       </w:r>
       <w:r>

</xml_diff>